<commit_message>
Bug fixes to Adaptive UI and Tiles labs
Removed unnecessary files from solution zip files. Fixed error in code
in lab manual for Tiles. Renamed WideLogo to Wide310x150Logo
</commit_message>
<xml_diff>
--- a/03. Live Tiles and Notifications/03. Lab. Live Tiles and Notifications.docx
+++ b/03. Live Tiles and Notifications/03. Lab. Live Tiles and Notifications.docx
@@ -2309,27 +2309,14 @@
       <w:r>
         <w:t xml:space="preserve">Figure </w:t>
       </w:r>
-      <w:r>
-        <w:fldChar w:fldCharType="begin"/>
-      </w:r>
-      <w:r>
-        <w:instrText xml:space="preserve"> SEQ Figure \* ARABIC </w:instrText>
-      </w:r>
-      <w:r>
-        <w:fldChar w:fldCharType="separate"/>
-      </w:r>
-      <w:r>
-        <w:rPr>
-          <w:noProof/>
-        </w:rPr>
-        <w:t>1</w:t>
-      </w:r>
-      <w:r>
-        <w:rPr>
-          <w:noProof/>
-        </w:rPr>
-        <w:fldChar w:fldCharType="end"/>
-      </w:r>
+      <w:fldSimple w:instr=" SEQ Figure \* ARABIC ">
+        <w:r>
+          <w:rPr>
+            <w:noProof/>
+          </w:rPr>
+          <w:t>1</w:t>
+        </w:r>
+      </w:fldSimple>
     </w:p>
     <w:p>
       <w:pPr>
@@ -2451,27 +2438,14 @@
       <w:r>
         <w:t xml:space="preserve">Figure </w:t>
       </w:r>
-      <w:r>
-        <w:fldChar w:fldCharType="begin"/>
-      </w:r>
-      <w:r>
-        <w:instrText xml:space="preserve"> SEQ Figure \* ARABIC </w:instrText>
-      </w:r>
-      <w:r>
-        <w:fldChar w:fldCharType="separate"/>
-      </w:r>
-      <w:r>
-        <w:rPr>
-          <w:noProof/>
-        </w:rPr>
-        <w:t>2</w:t>
-      </w:r>
-      <w:r>
-        <w:rPr>
-          <w:noProof/>
-        </w:rPr>
-        <w:fldChar w:fldCharType="end"/>
-      </w:r>
+      <w:fldSimple w:instr=" SEQ Figure \* ARABIC ">
+        <w:r>
+          <w:rPr>
+            <w:noProof/>
+          </w:rPr>
+          <w:t>2</w:t>
+        </w:r>
+      </w:fldSimple>
     </w:p>
     <w:p>
       <w:pPr>
@@ -2549,27 +2523,14 @@
       <w:r>
         <w:t xml:space="preserve">Figure </w:t>
       </w:r>
-      <w:r>
-        <w:fldChar w:fldCharType="begin"/>
-      </w:r>
-      <w:r>
-        <w:instrText xml:space="preserve"> SEQ Figure \* ARABIC </w:instrText>
-      </w:r>
-      <w:r>
-        <w:fldChar w:fldCharType="separate"/>
-      </w:r>
-      <w:r>
-        <w:rPr>
-          <w:noProof/>
-        </w:rPr>
-        <w:t>3</w:t>
-      </w:r>
-      <w:r>
-        <w:rPr>
-          <w:noProof/>
-        </w:rPr>
-        <w:fldChar w:fldCharType="end"/>
-      </w:r>
+      <w:fldSimple w:instr=" SEQ Figure \* ARABIC ">
+        <w:r>
+          <w:rPr>
+            <w:noProof/>
+          </w:rPr>
+          <w:t>3</w:t>
+        </w:r>
+      </w:fldSimple>
     </w:p>
     <w:p>
       <w:pPr>
@@ -2832,27 +2793,14 @@
       <w:r>
         <w:t xml:space="preserve">Figure </w:t>
       </w:r>
-      <w:r>
-        <w:fldChar w:fldCharType="begin"/>
-      </w:r>
-      <w:r>
-        <w:instrText xml:space="preserve"> SEQ Figure \* ARABIC </w:instrText>
-      </w:r>
-      <w:r>
-        <w:fldChar w:fldCharType="separate"/>
-      </w:r>
-      <w:r>
-        <w:rPr>
-          <w:noProof/>
-        </w:rPr>
-        <w:t>4</w:t>
-      </w:r>
-      <w:r>
-        <w:rPr>
-          <w:noProof/>
-        </w:rPr>
-        <w:fldChar w:fldCharType="end"/>
-      </w:r>
+      <w:fldSimple w:instr=" SEQ Figure \* ARABIC ">
+        <w:r>
+          <w:rPr>
+            <w:noProof/>
+          </w:rPr>
+          <w:t>4</w:t>
+        </w:r>
+      </w:fldSimple>
     </w:p>
     <w:p>
       <w:pPr>
@@ -2951,6 +2899,15 @@
         <w:t>labs</w:t>
       </w:r>
       <w:proofErr w:type="gramEnd"/>
+      <w:r>
+        <w:t xml:space="preserve"> </w:t>
+      </w:r>
+      <w:r>
+        <w:rPr>
+          <w:b/>
+        </w:rPr>
+        <w:t>Lab</w:t>
+      </w:r>
       <w:r>
         <w:t xml:space="preserve"> </w:t>
       </w:r>
@@ -3049,27 +3006,14 @@
       <w:r>
         <w:t xml:space="preserve">Figure </w:t>
       </w:r>
-      <w:r>
-        <w:fldChar w:fldCharType="begin"/>
-      </w:r>
-      <w:r>
-        <w:instrText xml:space="preserve"> SEQ Figure \* ARABIC </w:instrText>
-      </w:r>
-      <w:r>
-        <w:fldChar w:fldCharType="separate"/>
-      </w:r>
-      <w:r>
-        <w:rPr>
-          <w:noProof/>
-        </w:rPr>
-        <w:t>5</w:t>
-      </w:r>
-      <w:r>
-        <w:rPr>
-          <w:noProof/>
-        </w:rPr>
-        <w:fldChar w:fldCharType="end"/>
-      </w:r>
+      <w:fldSimple w:instr=" SEQ Figure \* ARABIC ">
+        <w:r>
+          <w:rPr>
+            <w:noProof/>
+          </w:rPr>
+          <w:t>5</w:t>
+        </w:r>
+      </w:fldSimple>
     </w:p>
     <w:p>
       <w:pPr>
@@ -3112,70 +3056,131 @@
         <w:rPr>
           <w:b/>
         </w:rPr>
+        <w:t>Wide310x150Logo.scale-200.png</w:t>
+      </w:r>
+      <w:r>
+        <w:rPr>
+          <w:b/>
+        </w:rPr>
+        <w:t>,</w:t>
+      </w:r>
+      <w:r>
+        <w:rPr>
+          <w:b/>
+        </w:rPr>
+        <w:t xml:space="preserve"> </w:t>
+      </w:r>
+      <w:bookmarkStart w:id="8" w:name="_GoBack"/>
+      <w:bookmarkEnd w:id="8"/>
+      <w:r>
+        <w:rPr>
+          <w:b/>
+        </w:rPr>
         <w:t>Square310x310Logo.scale-200.png</w:t>
       </w:r>
       <w:r>
         <w:t xml:space="preserve">, </w:t>
       </w:r>
       <w:r>
+        <w:t xml:space="preserve">and </w:t>
+      </w:r>
+      <w:r>
         <w:rPr>
           <w:b/>
         </w:rPr>
-        <w:t>Wide310x150Logo.scale-200.png</w:t>
-      </w:r>
-      <w:r>
-        <w:t xml:space="preserve">, </w:t>
+        <w:t>Square44x44Logo.scale-200.png</w:t>
+      </w:r>
+      <w:r>
+        <w:t xml:space="preserve"> to your visual assets.</w:t>
+      </w:r>
+      <w:r>
+        <w:t xml:space="preserve"> </w:t>
+      </w:r>
+      <w:r>
+        <w:t xml:space="preserve"> In the case of </w:t>
       </w:r>
       <w:r>
         <w:rPr>
           <w:b/>
         </w:rPr>
+        <w:t>StoreLogo.png</w:t>
+      </w:r>
+      <w:r>
+        <w:t xml:space="preserve">, add it to your assets at </w:t>
+      </w:r>
+      <w:r>
+        <w:rPr>
+          <w:b/>
+        </w:rPr>
+        <w:t>scale 100</w:t>
+      </w:r>
+      <w:r>
+        <w:t xml:space="preserve">. </w:t>
+      </w:r>
+      <w:r>
+        <w:t>In each case, if you are replacing one of the generic tile assets already in the project, Visual Studio will ask you ‘Do you want to replace it?’. Click Yes.</w:t>
+      </w:r>
+    </w:p>
+    <w:p>
+      <w:pPr>
+        <w:pStyle w:val="Step"/>
+        <w:numPr>
+          <w:ilvl w:val="0"/>
+          <w:numId w:val="11"/>
+        </w:numPr>
+      </w:pPr>
+      <w:r>
+        <w:t xml:space="preserve">Select </w:t>
+      </w:r>
+      <w:r>
+        <w:rPr>
+          <w:b/>
+        </w:rPr>
+        <w:t>Splash Screen</w:t>
+      </w:r>
+      <w:r>
+        <w:t xml:space="preserve"> in the image assets pane.</w:t>
+      </w:r>
+      <w:r>
+        <w:t xml:space="preserve"> In Splash screen configuration, set</w:t>
+      </w:r>
+      <w:r>
+        <w:t xml:space="preserve"> the Background color field</w:t>
+      </w:r>
+      <w:r>
+        <w:t xml:space="preserve"> to</w:t>
+      </w:r>
+      <w:r>
+        <w:t xml:space="preserve"> </w:t>
+      </w:r>
+      <w:proofErr w:type="spellStart"/>
+      <w:r>
+        <w:rPr>
+          <w:b/>
+        </w:rPr>
+        <w:t>deepskyblue</w:t>
+      </w:r>
+      <w:proofErr w:type="spellEnd"/>
+      <w:r>
+        <w:t>.</w:t>
+      </w:r>
+      <w:r>
+        <w:br/>
+      </w:r>
+      <w:r>
+        <w:t>Use the ellipsis symbol under the</w:t>
+      </w:r>
+      <w:r>
+        <w:t xml:space="preserve"> Scale 200 splash screen image to select </w:t>
+      </w:r>
+      <w:r>
+        <w:rPr>
+          <w:b/>
+        </w:rPr>
         <w:t>SplashScreen.scale-200.png</w:t>
       </w:r>
       <w:r>
-        <w:rPr>
-          <w:b/>
-        </w:rPr>
-        <w:t xml:space="preserve">, </w:t>
-      </w:r>
-      <w:r>
-        <w:t xml:space="preserve">and </w:t>
-      </w:r>
-      <w:r>
-        <w:rPr>
-          <w:b/>
-        </w:rPr>
-        <w:t>Square44x44Logo.scale-200.png</w:t>
-      </w:r>
-      <w:r>
-        <w:t xml:space="preserve"> to your visual assets.</w:t>
-      </w:r>
-      <w:r>
-        <w:t xml:space="preserve"> </w:t>
-      </w:r>
-      <w:r>
-        <w:t xml:space="preserve"> In the case of </w:t>
-      </w:r>
-      <w:r>
-        <w:rPr>
-          <w:b/>
-        </w:rPr>
-        <w:t>StoreLogo.png</w:t>
-      </w:r>
-      <w:r>
-        <w:t xml:space="preserve">, add it to your assets at </w:t>
-      </w:r>
-      <w:r>
-        <w:rPr>
-          <w:b/>
-        </w:rPr>
-        <w:t>scale 100</w:t>
-      </w:r>
-      <w:r>
-        <w:t xml:space="preserve">. </w:t>
-      </w:r>
-      <w:r>
-        <w:t>In each case, if you are replacing one of the generic tile assets already in the project, Visual Studio will ask you ‘Do you want to replace it?’. Click Yes.</w:t>
+        <w:t xml:space="preserve"> from the Lab Assets folder.</w:t>
       </w:r>
     </w:p>
     <w:p>
@@ -3215,6 +3220,7 @@
           <w:noProof/>
           <w:lang w:val="en-GB" w:eastAsia="en-GB"/>
         </w:rPr>
+        <w:lastRenderedPageBreak/>
         <w:drawing>
           <wp:inline distT="0" distB="0" distL="0" distR="0" wp14:anchorId="68F0FBF9" wp14:editId="7FFF656E">
             <wp:extent cx="2089554" cy="2382442"/>
@@ -3265,27 +3271,14 @@
       <w:r>
         <w:t xml:space="preserve">Figure </w:t>
       </w:r>
-      <w:r>
-        <w:fldChar w:fldCharType="begin"/>
-      </w:r>
-      <w:r>
-        <w:instrText xml:space="preserve"> SEQ Figure \* ARABIC </w:instrText>
-      </w:r>
-      <w:r>
-        <w:fldChar w:fldCharType="separate"/>
-      </w:r>
-      <w:r>
-        <w:rPr>
-          <w:noProof/>
-        </w:rPr>
-        <w:t>6</w:t>
-      </w:r>
-      <w:r>
-        <w:rPr>
-          <w:noProof/>
-        </w:rPr>
-        <w:fldChar w:fldCharType="end"/>
-      </w:r>
+      <w:fldSimple w:instr=" SEQ Figure \* ARABIC ">
+        <w:r>
+          <w:rPr>
+            <w:noProof/>
+          </w:rPr>
+          <w:t>6</w:t>
+        </w:r>
+      </w:fldSimple>
     </w:p>
     <w:p>
       <w:pPr>
@@ -3304,7 +3297,6 @@
         </w:numPr>
       </w:pPr>
       <w:r>
-        <w:lastRenderedPageBreak/>
         <w:t xml:space="preserve">Your default tile will appear on the Start menu with the logo assets and background color you selected in the manifest editor. Right-click on the tile and use the </w:t>
       </w:r>
       <w:r>
@@ -3383,27 +3375,14 @@
       <w:r>
         <w:t xml:space="preserve">Figure </w:t>
       </w:r>
-      <w:r>
-        <w:fldChar w:fldCharType="begin"/>
-      </w:r>
-      <w:r>
-        <w:instrText xml:space="preserve"> SEQ Figure \* ARABIC </w:instrText>
-      </w:r>
-      <w:r>
-        <w:fldChar w:fldCharType="separate"/>
-      </w:r>
-      <w:r>
-        <w:rPr>
-          <w:noProof/>
-        </w:rPr>
-        <w:t>7</w:t>
-      </w:r>
-      <w:r>
-        <w:rPr>
-          <w:noProof/>
-        </w:rPr>
-        <w:fldChar w:fldCharType="end"/>
-      </w:r>
+      <w:fldSimple w:instr=" SEQ Figure \* ARABIC ">
+        <w:r>
+          <w:rPr>
+            <w:noProof/>
+          </w:rPr>
+          <w:t>7</w:t>
+        </w:r>
+      </w:fldSimple>
     </w:p>
     <w:p>
       <w:pPr>
@@ -3434,11 +3413,11 @@
       <w:pPr>
         <w:pStyle w:val="ppProcedureStart"/>
       </w:pPr>
-      <w:bookmarkStart w:id="8" w:name="_Toc431841799"/>
+      <w:bookmarkStart w:id="9" w:name="_Toc431841799"/>
       <w:r>
         <w:t>Task 3 – Update the tile badge count</w:t>
       </w:r>
-      <w:bookmarkEnd w:id="8"/>
+      <w:bookmarkEnd w:id="9"/>
     </w:p>
     <w:p>
       <w:pPr>
@@ -3449,6 +3428,7 @@
         </w:numPr>
       </w:pPr>
       <w:r>
+        <w:lastRenderedPageBreak/>
         <w:t>Tile badge counts provide a great way to display information at a glance</w:t>
       </w:r>
       <w:r>
@@ -3684,7 +3664,6 @@
         <w:pStyle w:val="ppCodeLanguage"/>
       </w:pPr>
       <w:r>
-        <w:lastRenderedPageBreak/>
         <w:t>C#</w:t>
       </w:r>
     </w:p>
@@ -4194,6 +4173,7 @@
         <w:pStyle w:val="ppCodeLanguage"/>
       </w:pPr>
       <w:r>
+        <w:lastRenderedPageBreak/>
         <w:t>XAML</w:t>
       </w:r>
     </w:p>
@@ -4605,7 +4585,6 @@
         <w:rPr>
           <w:color w:val="FF0000"/>
         </w:rPr>
-        <w:lastRenderedPageBreak/>
         <w:t>}</w:t>
       </w:r>
     </w:p>
@@ -4702,27 +4681,14 @@
       <w:r>
         <w:t xml:space="preserve">Figure </w:t>
       </w:r>
-      <w:r>
-        <w:fldChar w:fldCharType="begin"/>
-      </w:r>
-      <w:r>
-        <w:instrText xml:space="preserve"> SEQ Figure \* ARABIC </w:instrText>
-      </w:r>
-      <w:r>
-        <w:fldChar w:fldCharType="separate"/>
-      </w:r>
-      <w:r>
-        <w:rPr>
-          <w:noProof/>
-        </w:rPr>
-        <w:t>8</w:t>
-      </w:r>
-      <w:r>
-        <w:rPr>
-          <w:noProof/>
-        </w:rPr>
-        <w:fldChar w:fldCharType="end"/>
-      </w:r>
+      <w:fldSimple w:instr=" SEQ Figure \* ARABIC ">
+        <w:r>
+          <w:rPr>
+            <w:noProof/>
+          </w:rPr>
+          <w:t>8</w:t>
+        </w:r>
+      </w:fldSimple>
     </w:p>
     <w:p>
       <w:pPr>
@@ -4745,6 +4711,7 @@
         </w:numPr>
       </w:pPr>
       <w:r>
+        <w:lastRenderedPageBreak/>
         <w:t xml:space="preserve">In your running app, click the </w:t>
       </w:r>
       <w:r>
@@ -4803,11 +4770,11 @@
       <w:pPr>
         <w:pStyle w:val="ppTopic"/>
       </w:pPr>
-      <w:bookmarkStart w:id="9" w:name="_Toc431841800"/>
+      <w:bookmarkStart w:id="10" w:name="_Toc431841800"/>
       <w:r>
         <w:t>Exercise 2: Create Adaptive Live Tiles</w:t>
       </w:r>
-      <w:bookmarkEnd w:id="9"/>
+      <w:bookmarkEnd w:id="10"/>
     </w:p>
     <w:p>
       <w:pPr>
@@ -4869,11 +4836,11 @@
       <w:pPr>
         <w:pStyle w:val="ppProcedureStart"/>
       </w:pPr>
-      <w:bookmarkStart w:id="10" w:name="_Toc431841801"/>
+      <w:bookmarkStart w:id="11" w:name="_Toc431841801"/>
       <w:r>
         <w:t>Task 1 – Add a model</w:t>
       </w:r>
-      <w:bookmarkEnd w:id="10"/>
+      <w:bookmarkEnd w:id="11"/>
     </w:p>
     <w:p>
       <w:pPr>
@@ -4913,7 +4880,6 @@
         </w:numPr>
       </w:pPr>
       <w:r>
-        <w:lastRenderedPageBreak/>
         <w:t xml:space="preserve">Add a class named </w:t>
       </w:r>
       <w:proofErr w:type="spellStart"/>
@@ -5722,11 +5688,11 @@
       <w:pPr>
         <w:pStyle w:val="ppProcedureStart"/>
       </w:pPr>
-      <w:bookmarkStart w:id="11" w:name="_Toc431841802"/>
+      <w:bookmarkStart w:id="12" w:name="_Toc431841802"/>
       <w:r>
         <w:t>Task 2 – Build the tile XML</w:t>
       </w:r>
-      <w:bookmarkEnd w:id="11"/>
+      <w:bookmarkEnd w:id="12"/>
     </w:p>
     <w:p>
       <w:pPr>
@@ -5737,6 +5703,7 @@
         </w:numPr>
       </w:pPr>
       <w:r>
+        <w:lastRenderedPageBreak/>
         <w:t xml:space="preserve">The adaptive tile schema is written in XML. In this task, you will generate the XML necessary to display text content from the </w:t>
       </w:r>
       <w:proofErr w:type="spellStart"/>
@@ -6149,407 +6116,407 @@
         <w:pStyle w:val="ppCode"/>
       </w:pPr>
       <w:r>
+        <w:t xml:space="preserve">                            new </w:t>
+      </w:r>
+      <w:proofErr w:type="spellStart"/>
+      <w:proofErr w:type="gramStart"/>
+      <w:r>
+        <w:t>XElement</w:t>
+      </w:r>
+      <w:proofErr w:type="spellEnd"/>
+      <w:r>
+        <w:t>(</w:t>
+      </w:r>
+      <w:proofErr w:type="gramEnd"/>
+      <w:r>
+        <w:t xml:space="preserve">"text", </w:t>
+      </w:r>
+      <w:proofErr w:type="spellStart"/>
+      <w:r>
+        <w:t>primaryTile.time</w:t>
+      </w:r>
+      <w:proofErr w:type="spellEnd"/>
+      <w:r>
+        <w:t xml:space="preserve">, new </w:t>
+      </w:r>
+      <w:proofErr w:type="spellStart"/>
+      <w:r>
+        <w:t>XAttribute</w:t>
+      </w:r>
+      <w:proofErr w:type="spellEnd"/>
+      <w:r>
+        <w:t>("hint-style", "caption")),</w:t>
+      </w:r>
+    </w:p>
+    <w:p>
+      <w:pPr>
+        <w:pStyle w:val="ppCode"/>
+      </w:pPr>
+      <w:r>
+        <w:t xml:space="preserve">                            new </w:t>
+      </w:r>
+      <w:proofErr w:type="spellStart"/>
+      <w:proofErr w:type="gramStart"/>
+      <w:r>
+        <w:t>XElement</w:t>
+      </w:r>
+      <w:proofErr w:type="spellEnd"/>
+      <w:r>
+        <w:t>(</w:t>
+      </w:r>
+      <w:proofErr w:type="gramEnd"/>
+      <w:r>
+        <w:t xml:space="preserve">"text", </w:t>
+      </w:r>
+      <w:proofErr w:type="spellStart"/>
+      <w:r>
+        <w:t>primaryTile.message</w:t>
+      </w:r>
+      <w:proofErr w:type="spellEnd"/>
+      <w:r>
+        <w:t xml:space="preserve">, new </w:t>
+      </w:r>
+      <w:proofErr w:type="spellStart"/>
+      <w:r>
+        <w:t>XAttribute</w:t>
+      </w:r>
+      <w:proofErr w:type="spellEnd"/>
+      <w:r>
+        <w:t>("hint-style", "</w:t>
+      </w:r>
+      <w:proofErr w:type="spellStart"/>
+      <w:r>
+        <w:t>captionsubtle</w:t>
+      </w:r>
+      <w:proofErr w:type="spellEnd"/>
+      <w:r>
+        <w:t xml:space="preserve">"), new </w:t>
+      </w:r>
+      <w:proofErr w:type="spellStart"/>
+      <w:r>
+        <w:t>XAttribute</w:t>
+      </w:r>
+      <w:proofErr w:type="spellEnd"/>
+      <w:r>
+        <w:t xml:space="preserve">("hint-wrap", true), new </w:t>
+      </w:r>
+      <w:proofErr w:type="spellStart"/>
+      <w:r>
+        <w:t>XAttribute</w:t>
+      </w:r>
+      <w:proofErr w:type="spellEnd"/>
+      <w:r>
+        <w:t>("hint-</w:t>
+      </w:r>
+      <w:proofErr w:type="spellStart"/>
+      <w:r>
+        <w:t>maxLines</w:t>
+      </w:r>
+      <w:proofErr w:type="spellEnd"/>
+      <w:r>
+        <w:t>", 3))</w:t>
+      </w:r>
+    </w:p>
+    <w:p>
+      <w:pPr>
+        <w:pStyle w:val="ppCode"/>
+      </w:pPr>
+      <w:r>
+        <w:t xml:space="preserve">                        )</w:t>
+      </w:r>
+    </w:p>
+    <w:p>
+      <w:pPr>
+        <w:pStyle w:val="ppCode"/>
+      </w:pPr>
+      <w:r>
+        <w:t xml:space="preserve">                    )</w:t>
+      </w:r>
+    </w:p>
+    <w:p>
+      <w:pPr>
+        <w:pStyle w:val="ppCode"/>
+      </w:pPr>
+      <w:r>
+        <w:t xml:space="preserve">                ),</w:t>
+      </w:r>
+    </w:p>
+    <w:p>
+      <w:pPr>
+        <w:pStyle w:val="ppCode"/>
+      </w:pPr>
+    </w:p>
+    <w:p>
+      <w:pPr>
+        <w:pStyle w:val="ppCode"/>
+      </w:pPr>
+      <w:r>
+        <w:t xml:space="preserve">                // Medium Tile</w:t>
+      </w:r>
+    </w:p>
+    <w:p>
+      <w:pPr>
+        <w:pStyle w:val="ppCode"/>
+      </w:pPr>
+      <w:r>
+        <w:t xml:space="preserve">                new </w:t>
+      </w:r>
+      <w:proofErr w:type="spellStart"/>
+      <w:proofErr w:type="gramStart"/>
+      <w:r>
+        <w:t>XElement</w:t>
+      </w:r>
+      <w:proofErr w:type="spellEnd"/>
+      <w:r>
+        <w:t>(</w:t>
+      </w:r>
+      <w:proofErr w:type="gramEnd"/>
+      <w:r>
+        <w:t xml:space="preserve">"binding", new </w:t>
+      </w:r>
+      <w:proofErr w:type="spellStart"/>
+      <w:r>
+        <w:t>XAttribute</w:t>
+      </w:r>
+      <w:proofErr w:type="spellEnd"/>
+      <w:r>
+        <w:t xml:space="preserve">("branding", </w:t>
+      </w:r>
+      <w:proofErr w:type="spellStart"/>
+      <w:r>
+        <w:t>primaryTile.branding</w:t>
+      </w:r>
+      <w:proofErr w:type="spellEnd"/>
+      <w:r>
+        <w:t xml:space="preserve">), new </w:t>
+      </w:r>
+      <w:proofErr w:type="spellStart"/>
+      <w:r>
+        <w:t>XAttribute</w:t>
+      </w:r>
+      <w:proofErr w:type="spellEnd"/>
+      <w:r>
+        <w:t>("</w:t>
+      </w:r>
+      <w:proofErr w:type="spellStart"/>
+      <w:r>
+        <w:t>displayName</w:t>
+      </w:r>
+      <w:proofErr w:type="spellEnd"/>
+      <w:r>
+        <w:t xml:space="preserve">", </w:t>
+      </w:r>
+      <w:proofErr w:type="spellStart"/>
+      <w:r>
+        <w:t>primaryTile.appName</w:t>
+      </w:r>
+      <w:proofErr w:type="spellEnd"/>
+      <w:r>
+        <w:t xml:space="preserve">), new </w:t>
+      </w:r>
+      <w:proofErr w:type="spellStart"/>
+      <w:r>
+        <w:t>XAttribute</w:t>
+      </w:r>
+      <w:proofErr w:type="spellEnd"/>
+      <w:r>
+        <w:t>("template", "</w:t>
+      </w:r>
+      <w:proofErr w:type="spellStart"/>
+      <w:r>
+        <w:t>TileMedium</w:t>
+      </w:r>
+      <w:proofErr w:type="spellEnd"/>
+      <w:r>
+        <w:t>"),</w:t>
+      </w:r>
+    </w:p>
+    <w:p>
+      <w:pPr>
+        <w:pStyle w:val="ppCode"/>
+      </w:pPr>
+      <w:r>
+        <w:t xml:space="preserve">                    new </w:t>
+      </w:r>
+      <w:proofErr w:type="spellStart"/>
+      <w:proofErr w:type="gramStart"/>
+      <w:r>
+        <w:t>XElement</w:t>
+      </w:r>
+      <w:proofErr w:type="spellEnd"/>
+      <w:r>
+        <w:t>(</w:t>
+      </w:r>
+      <w:proofErr w:type="gramEnd"/>
+      <w:r>
+        <w:t>"group",</w:t>
+      </w:r>
+    </w:p>
+    <w:p>
+      <w:pPr>
+        <w:pStyle w:val="ppCode"/>
+      </w:pPr>
+      <w:r>
+        <w:t xml:space="preserve">                        new </w:t>
+      </w:r>
+      <w:proofErr w:type="spellStart"/>
+      <w:proofErr w:type="gramStart"/>
+      <w:r>
+        <w:t>XElement</w:t>
+      </w:r>
+      <w:proofErr w:type="spellEnd"/>
+      <w:r>
+        <w:t>(</w:t>
+      </w:r>
+      <w:proofErr w:type="gramEnd"/>
+      <w:r>
+        <w:t>"subgroup",</w:t>
+      </w:r>
+    </w:p>
+    <w:p>
+      <w:pPr>
+        <w:pStyle w:val="ppCode"/>
+      </w:pPr>
+      <w:r>
+        <w:t xml:space="preserve">                            new </w:t>
+      </w:r>
+      <w:proofErr w:type="spellStart"/>
+      <w:proofErr w:type="gramStart"/>
+      <w:r>
+        <w:t>XElement</w:t>
+      </w:r>
+      <w:proofErr w:type="spellEnd"/>
+      <w:r>
+        <w:t>(</w:t>
+      </w:r>
+      <w:proofErr w:type="gramEnd"/>
+      <w:r>
+        <w:t xml:space="preserve">"text", </w:t>
+      </w:r>
+      <w:proofErr w:type="spellStart"/>
+      <w:r>
+        <w:t>primaryTile.time</w:t>
+      </w:r>
+      <w:proofErr w:type="spellEnd"/>
+      <w:r>
+        <w:t xml:space="preserve">, new </w:t>
+      </w:r>
+      <w:proofErr w:type="spellStart"/>
+      <w:r>
+        <w:t>XAttribute</w:t>
+      </w:r>
+      <w:proofErr w:type="spellEnd"/>
+      <w:r>
+        <w:t>("hint-style", "caption")),</w:t>
+      </w:r>
+    </w:p>
+    <w:p>
+      <w:pPr>
+        <w:pStyle w:val="ppCode"/>
+      </w:pPr>
+      <w:r>
+        <w:t xml:space="preserve">                            new </w:t>
+      </w:r>
+      <w:proofErr w:type="spellStart"/>
+      <w:proofErr w:type="gramStart"/>
+      <w:r>
+        <w:t>XElement</w:t>
+      </w:r>
+      <w:proofErr w:type="spellEnd"/>
+      <w:r>
+        <w:t>(</w:t>
+      </w:r>
+      <w:proofErr w:type="gramEnd"/>
+      <w:r>
+        <w:t xml:space="preserve">"text", </w:t>
+      </w:r>
+      <w:proofErr w:type="spellStart"/>
+      <w:r>
+        <w:t>primaryTile.message</w:t>
+      </w:r>
+      <w:proofErr w:type="spellEnd"/>
+      <w:r>
+        <w:t xml:space="preserve">, new </w:t>
+      </w:r>
+      <w:proofErr w:type="spellStart"/>
+      <w:r>
+        <w:t>XAttribute</w:t>
+      </w:r>
+      <w:proofErr w:type="spellEnd"/>
+      <w:r>
+        <w:t>("hint-style", "</w:t>
+      </w:r>
+      <w:proofErr w:type="spellStart"/>
+      <w:r>
+        <w:t>captionsubtle</w:t>
+      </w:r>
+      <w:proofErr w:type="spellEnd"/>
+      <w:r>
+        <w:t xml:space="preserve">"), new </w:t>
+      </w:r>
+      <w:proofErr w:type="spellStart"/>
+      <w:r>
+        <w:t>XAttribute</w:t>
+      </w:r>
+      <w:proofErr w:type="spellEnd"/>
+      <w:r>
+        <w:t xml:space="preserve">("hint-wrap", true), new </w:t>
+      </w:r>
+      <w:proofErr w:type="spellStart"/>
+      <w:r>
+        <w:t>XAttribute</w:t>
+      </w:r>
+      <w:proofErr w:type="spellEnd"/>
+      <w:r>
+        <w:t>("hint-</w:t>
+      </w:r>
+      <w:proofErr w:type="spellStart"/>
+      <w:r>
+        <w:t>maxLines</w:t>
+      </w:r>
+      <w:proofErr w:type="spellEnd"/>
+      <w:r>
+        <w:t>", 3))</w:t>
+      </w:r>
+    </w:p>
+    <w:p>
+      <w:pPr>
+        <w:pStyle w:val="ppCode"/>
+      </w:pPr>
+      <w:r>
+        <w:t xml:space="preserve">                        )</w:t>
+      </w:r>
+    </w:p>
+    <w:p>
+      <w:pPr>
+        <w:pStyle w:val="ppCode"/>
+      </w:pPr>
+      <w:r>
+        <w:t xml:space="preserve">                    )</w:t>
+      </w:r>
+    </w:p>
+    <w:p>
+      <w:pPr>
+        <w:pStyle w:val="ppCode"/>
+      </w:pPr>
+      <w:r>
+        <w:t xml:space="preserve">                ) </w:t>
+      </w:r>
+    </w:p>
+    <w:p>
+      <w:pPr>
+        <w:pStyle w:val="ppCode"/>
+      </w:pPr>
+      <w:r>
+        <w:t xml:space="preserve">            )</w:t>
+      </w:r>
+    </w:p>
+    <w:p>
+      <w:pPr>
+        <w:pStyle w:val="ppCode"/>
+      </w:pPr>
+      <w:r>
         <w:lastRenderedPageBreak/>
-        <w:t xml:space="preserve">                            new </w:t>
-      </w:r>
-      <w:proofErr w:type="spellStart"/>
-      <w:proofErr w:type="gramStart"/>
-      <w:r>
-        <w:t>XElement</w:t>
-      </w:r>
-      <w:proofErr w:type="spellEnd"/>
-      <w:r>
-        <w:t>(</w:t>
-      </w:r>
-      <w:proofErr w:type="gramEnd"/>
-      <w:r>
-        <w:t xml:space="preserve">"text", </w:t>
-      </w:r>
-      <w:proofErr w:type="spellStart"/>
-      <w:r>
-        <w:t>primaryTile.time</w:t>
-      </w:r>
-      <w:proofErr w:type="spellEnd"/>
-      <w:r>
-        <w:t xml:space="preserve">, new </w:t>
-      </w:r>
-      <w:proofErr w:type="spellStart"/>
-      <w:r>
-        <w:t>XAttribute</w:t>
-      </w:r>
-      <w:proofErr w:type="spellEnd"/>
-      <w:r>
-        <w:t>("hint-style", "caption")),</w:t>
-      </w:r>
-    </w:p>
-    <w:p>
-      <w:pPr>
-        <w:pStyle w:val="ppCode"/>
-      </w:pPr>
-      <w:r>
-        <w:t xml:space="preserve">                            new </w:t>
-      </w:r>
-      <w:proofErr w:type="spellStart"/>
-      <w:proofErr w:type="gramStart"/>
-      <w:r>
-        <w:t>XElement</w:t>
-      </w:r>
-      <w:proofErr w:type="spellEnd"/>
-      <w:r>
-        <w:t>(</w:t>
-      </w:r>
-      <w:proofErr w:type="gramEnd"/>
-      <w:r>
-        <w:t xml:space="preserve">"text", </w:t>
-      </w:r>
-      <w:proofErr w:type="spellStart"/>
-      <w:r>
-        <w:t>primaryTile.message</w:t>
-      </w:r>
-      <w:proofErr w:type="spellEnd"/>
-      <w:r>
-        <w:t xml:space="preserve">, new </w:t>
-      </w:r>
-      <w:proofErr w:type="spellStart"/>
-      <w:r>
-        <w:t>XAttribute</w:t>
-      </w:r>
-      <w:proofErr w:type="spellEnd"/>
-      <w:r>
-        <w:t>("hint-style", "</w:t>
-      </w:r>
-      <w:proofErr w:type="spellStart"/>
-      <w:r>
-        <w:t>captionsubtle</w:t>
-      </w:r>
-      <w:proofErr w:type="spellEnd"/>
-      <w:r>
-        <w:t xml:space="preserve">"), new </w:t>
-      </w:r>
-      <w:proofErr w:type="spellStart"/>
-      <w:r>
-        <w:t>XAttribute</w:t>
-      </w:r>
-      <w:proofErr w:type="spellEnd"/>
-      <w:r>
-        <w:t xml:space="preserve">("hint-wrap", true), new </w:t>
-      </w:r>
-      <w:proofErr w:type="spellStart"/>
-      <w:r>
-        <w:t>XAttribute</w:t>
-      </w:r>
-      <w:proofErr w:type="spellEnd"/>
-      <w:r>
-        <w:t>("hint-</w:t>
-      </w:r>
-      <w:proofErr w:type="spellStart"/>
-      <w:r>
-        <w:t>maxLines</w:t>
-      </w:r>
-      <w:proofErr w:type="spellEnd"/>
-      <w:r>
-        <w:t>", 3))</w:t>
-      </w:r>
-    </w:p>
-    <w:p>
-      <w:pPr>
-        <w:pStyle w:val="ppCode"/>
-      </w:pPr>
-      <w:r>
-        <w:t xml:space="preserve">                        )</w:t>
-      </w:r>
-    </w:p>
-    <w:p>
-      <w:pPr>
-        <w:pStyle w:val="ppCode"/>
-      </w:pPr>
-      <w:r>
-        <w:t xml:space="preserve">                    )</w:t>
-      </w:r>
-    </w:p>
-    <w:p>
-      <w:pPr>
-        <w:pStyle w:val="ppCode"/>
-      </w:pPr>
-      <w:r>
-        <w:t xml:space="preserve">                ),</w:t>
-      </w:r>
-    </w:p>
-    <w:p>
-      <w:pPr>
-        <w:pStyle w:val="ppCode"/>
-      </w:pPr>
-    </w:p>
-    <w:p>
-      <w:pPr>
-        <w:pStyle w:val="ppCode"/>
-      </w:pPr>
-      <w:r>
-        <w:t xml:space="preserve">                // Medium Tile</w:t>
-      </w:r>
-    </w:p>
-    <w:p>
-      <w:pPr>
-        <w:pStyle w:val="ppCode"/>
-      </w:pPr>
-      <w:r>
-        <w:t xml:space="preserve">                new </w:t>
-      </w:r>
-      <w:proofErr w:type="spellStart"/>
-      <w:proofErr w:type="gramStart"/>
-      <w:r>
-        <w:t>XElement</w:t>
-      </w:r>
-      <w:proofErr w:type="spellEnd"/>
-      <w:r>
-        <w:t>(</w:t>
-      </w:r>
-      <w:proofErr w:type="gramEnd"/>
-      <w:r>
-        <w:t xml:space="preserve">"binding", new </w:t>
-      </w:r>
-      <w:proofErr w:type="spellStart"/>
-      <w:r>
-        <w:t>XAttribute</w:t>
-      </w:r>
-      <w:proofErr w:type="spellEnd"/>
-      <w:r>
-        <w:t xml:space="preserve">("branding", </w:t>
-      </w:r>
-      <w:proofErr w:type="spellStart"/>
-      <w:r>
-        <w:t>primaryTile.branding</w:t>
-      </w:r>
-      <w:proofErr w:type="spellEnd"/>
-      <w:r>
-        <w:t xml:space="preserve">), new </w:t>
-      </w:r>
-      <w:proofErr w:type="spellStart"/>
-      <w:r>
-        <w:t>XAttribute</w:t>
-      </w:r>
-      <w:proofErr w:type="spellEnd"/>
-      <w:r>
-        <w:t>("</w:t>
-      </w:r>
-      <w:proofErr w:type="spellStart"/>
-      <w:r>
-        <w:t>displayName</w:t>
-      </w:r>
-      <w:proofErr w:type="spellEnd"/>
-      <w:r>
-        <w:t xml:space="preserve">", </w:t>
-      </w:r>
-      <w:proofErr w:type="spellStart"/>
-      <w:r>
-        <w:t>primaryTile.appName</w:t>
-      </w:r>
-      <w:proofErr w:type="spellEnd"/>
-      <w:r>
-        <w:t xml:space="preserve">), new </w:t>
-      </w:r>
-      <w:proofErr w:type="spellStart"/>
-      <w:r>
-        <w:t>XAttribute</w:t>
-      </w:r>
-      <w:proofErr w:type="spellEnd"/>
-      <w:r>
-        <w:t>("template", "</w:t>
-      </w:r>
-      <w:proofErr w:type="spellStart"/>
-      <w:r>
-        <w:t>TileMedium</w:t>
-      </w:r>
-      <w:proofErr w:type="spellEnd"/>
-      <w:r>
-        <w:t>"),</w:t>
-      </w:r>
-    </w:p>
-    <w:p>
-      <w:pPr>
-        <w:pStyle w:val="ppCode"/>
-      </w:pPr>
-      <w:r>
-        <w:t xml:space="preserve">                    new </w:t>
-      </w:r>
-      <w:proofErr w:type="spellStart"/>
-      <w:proofErr w:type="gramStart"/>
-      <w:r>
-        <w:t>XElement</w:t>
-      </w:r>
-      <w:proofErr w:type="spellEnd"/>
-      <w:r>
-        <w:t>(</w:t>
-      </w:r>
-      <w:proofErr w:type="gramEnd"/>
-      <w:r>
-        <w:t>"group",</w:t>
-      </w:r>
-    </w:p>
-    <w:p>
-      <w:pPr>
-        <w:pStyle w:val="ppCode"/>
-      </w:pPr>
-      <w:r>
-        <w:t xml:space="preserve">                        new </w:t>
-      </w:r>
-      <w:proofErr w:type="spellStart"/>
-      <w:proofErr w:type="gramStart"/>
-      <w:r>
-        <w:t>XElement</w:t>
-      </w:r>
-      <w:proofErr w:type="spellEnd"/>
-      <w:r>
-        <w:t>(</w:t>
-      </w:r>
-      <w:proofErr w:type="gramEnd"/>
-      <w:r>
-        <w:t>"subgroup",</w:t>
-      </w:r>
-    </w:p>
-    <w:p>
-      <w:pPr>
-        <w:pStyle w:val="ppCode"/>
-      </w:pPr>
-      <w:r>
-        <w:t xml:space="preserve">                            new </w:t>
-      </w:r>
-      <w:proofErr w:type="spellStart"/>
-      <w:proofErr w:type="gramStart"/>
-      <w:r>
-        <w:t>XElement</w:t>
-      </w:r>
-      <w:proofErr w:type="spellEnd"/>
-      <w:r>
-        <w:t>(</w:t>
-      </w:r>
-      <w:proofErr w:type="gramEnd"/>
-      <w:r>
-        <w:t xml:space="preserve">"text", </w:t>
-      </w:r>
-      <w:proofErr w:type="spellStart"/>
-      <w:r>
-        <w:t>primaryTile.time</w:t>
-      </w:r>
-      <w:proofErr w:type="spellEnd"/>
-      <w:r>
-        <w:t xml:space="preserve">, new </w:t>
-      </w:r>
-      <w:proofErr w:type="spellStart"/>
-      <w:r>
-        <w:t>XAttribute</w:t>
-      </w:r>
-      <w:proofErr w:type="spellEnd"/>
-      <w:r>
-        <w:t>("hint-style", "caption")),</w:t>
-      </w:r>
-    </w:p>
-    <w:p>
-      <w:pPr>
-        <w:pStyle w:val="ppCode"/>
-      </w:pPr>
-      <w:r>
-        <w:t xml:space="preserve">                            new </w:t>
-      </w:r>
-      <w:proofErr w:type="spellStart"/>
-      <w:proofErr w:type="gramStart"/>
-      <w:r>
-        <w:t>XElement</w:t>
-      </w:r>
-      <w:proofErr w:type="spellEnd"/>
-      <w:r>
-        <w:t>(</w:t>
-      </w:r>
-      <w:proofErr w:type="gramEnd"/>
-      <w:r>
-        <w:t xml:space="preserve">"text", </w:t>
-      </w:r>
-      <w:proofErr w:type="spellStart"/>
-      <w:r>
-        <w:t>primaryTile.message</w:t>
-      </w:r>
-      <w:proofErr w:type="spellEnd"/>
-      <w:r>
-        <w:t xml:space="preserve">, new </w:t>
-      </w:r>
-      <w:proofErr w:type="spellStart"/>
-      <w:r>
-        <w:t>XAttribute</w:t>
-      </w:r>
-      <w:proofErr w:type="spellEnd"/>
-      <w:r>
-        <w:t>("hint-style", "</w:t>
-      </w:r>
-      <w:proofErr w:type="spellStart"/>
-      <w:r>
-        <w:t>captionsubtle</w:t>
-      </w:r>
-      <w:proofErr w:type="spellEnd"/>
-      <w:r>
-        <w:t xml:space="preserve">"), new </w:t>
-      </w:r>
-      <w:proofErr w:type="spellStart"/>
-      <w:r>
-        <w:t>XAttribute</w:t>
-      </w:r>
-      <w:proofErr w:type="spellEnd"/>
-      <w:r>
-        <w:t xml:space="preserve">("hint-wrap", true), new </w:t>
-      </w:r>
-      <w:proofErr w:type="spellStart"/>
-      <w:r>
-        <w:t>XAttribute</w:t>
-      </w:r>
-      <w:proofErr w:type="spellEnd"/>
-      <w:r>
-        <w:t>("hint-</w:t>
-      </w:r>
-      <w:proofErr w:type="spellStart"/>
-      <w:r>
-        <w:t>maxLines</w:t>
-      </w:r>
-      <w:proofErr w:type="spellEnd"/>
-      <w:r>
-        <w:t>", 3))</w:t>
-      </w:r>
-    </w:p>
-    <w:p>
-      <w:pPr>
-        <w:pStyle w:val="ppCode"/>
-      </w:pPr>
-      <w:r>
-        <w:t xml:space="preserve">                        )</w:t>
-      </w:r>
-    </w:p>
-    <w:p>
-      <w:pPr>
-        <w:pStyle w:val="ppCode"/>
-      </w:pPr>
-      <w:r>
-        <w:t xml:space="preserve">                    )</w:t>
-      </w:r>
-    </w:p>
-    <w:p>
-      <w:pPr>
-        <w:pStyle w:val="ppCode"/>
-      </w:pPr>
-      <w:r>
-        <w:t xml:space="preserve">                ) </w:t>
-      </w:r>
-    </w:p>
-    <w:p>
-      <w:pPr>
-        <w:pStyle w:val="ppCode"/>
-      </w:pPr>
-      <w:r>
-        <w:t xml:space="preserve">            )</w:t>
-      </w:r>
-    </w:p>
-    <w:p>
-      <w:pPr>
-        <w:pStyle w:val="ppCode"/>
-      </w:pPr>
-      <w:r>
         <w:t xml:space="preserve">        )</w:t>
       </w:r>
     </w:p>
@@ -6844,7 +6811,6 @@
         <w:rPr>
           <w:color w:val="FF0000"/>
         </w:rPr>
-        <w:lastRenderedPageBreak/>
         <w:t xml:space="preserve">        &lt;Button Click="</w:t>
       </w:r>
       <w:proofErr w:type="spellStart"/>
@@ -7239,6 +7205,7 @@
         <w:rPr>
           <w:b/>
         </w:rPr>
+        <w:lastRenderedPageBreak/>
         <w:t>Note:</w:t>
       </w:r>
       <w:r>
@@ -7365,34 +7332,20 @@
       <w:r>
         <w:t xml:space="preserve">Figure </w:t>
       </w:r>
-      <w:r>
-        <w:fldChar w:fldCharType="begin"/>
-      </w:r>
-      <w:r>
-        <w:instrText xml:space="preserve"> SEQ Figure \* ARABIC </w:instrText>
-      </w:r>
-      <w:r>
-        <w:fldChar w:fldCharType="separate"/>
-      </w:r>
-      <w:r>
-        <w:rPr>
-          <w:noProof/>
-        </w:rPr>
-        <w:t>9</w:t>
-      </w:r>
-      <w:r>
-        <w:rPr>
-          <w:noProof/>
-        </w:rPr>
-        <w:fldChar w:fldCharType="end"/>
-      </w:r>
+      <w:fldSimple w:instr=" SEQ Figure \* ARABIC ">
+        <w:r>
+          <w:rPr>
+            <w:noProof/>
+          </w:rPr>
+          <w:t>9</w:t>
+        </w:r>
+      </w:fldSimple>
     </w:p>
     <w:p>
       <w:pPr>
         <w:pStyle w:val="ppFigureCaptionIndent3"/>
       </w:pPr>
       <w:r>
-        <w:lastRenderedPageBreak/>
         <w:t xml:space="preserve">The small Live Tile. </w:t>
       </w:r>
     </w:p>
@@ -7483,27 +7436,14 @@
       <w:r>
         <w:t xml:space="preserve">Figure </w:t>
       </w:r>
-      <w:r>
-        <w:fldChar w:fldCharType="begin"/>
-      </w:r>
-      <w:r>
-        <w:instrText xml:space="preserve"> SEQ Figure \* ARABIC </w:instrText>
-      </w:r>
-      <w:r>
-        <w:fldChar w:fldCharType="separate"/>
-      </w:r>
-      <w:r>
-        <w:rPr>
-          <w:noProof/>
-        </w:rPr>
-        <w:t>10</w:t>
-      </w:r>
-      <w:r>
-        <w:rPr>
-          <w:noProof/>
-        </w:rPr>
-        <w:fldChar w:fldCharType="end"/>
-      </w:r>
+      <w:fldSimple w:instr=" SEQ Figure \* ARABIC ">
+        <w:r>
+          <w:rPr>
+            <w:noProof/>
+          </w:rPr>
+          <w:t>10</w:t>
+        </w:r>
+      </w:fldSimple>
     </w:p>
     <w:p>
       <w:pPr>
@@ -7529,11 +7469,11 @@
       <w:pPr>
         <w:pStyle w:val="ppProcedureStart"/>
       </w:pPr>
-      <w:bookmarkStart w:id="12" w:name="_Toc431841803"/>
+      <w:bookmarkStart w:id="13" w:name="_Toc431841803"/>
       <w:r>
         <w:t>Task 3 – Create adaptive templates for Wide and Large tiles.</w:t>
       </w:r>
-      <w:bookmarkEnd w:id="12"/>
+      <w:bookmarkEnd w:id="13"/>
     </w:p>
     <w:p>
       <w:pPr>
@@ -7544,6 +7484,7 @@
         </w:numPr>
       </w:pPr>
       <w:r>
+        <w:lastRenderedPageBreak/>
         <w:t xml:space="preserve">Add the Wide and Large tiles to the </w:t>
       </w:r>
       <w:proofErr w:type="spellStart"/>
@@ -7897,6 +7838,7 @@
         <w:t xml:space="preserve">            new </w:t>
       </w:r>
       <w:proofErr w:type="spellStart"/>
+      <w:proofErr w:type="gramStart"/>
       <w:r>
         <w:rPr>
           <w:color w:val="FF0000"/>
@@ -7908,7 +7850,14 @@
         <w:rPr>
           <w:color w:val="FF0000"/>
         </w:rPr>
-        <w:t xml:space="preserve">("text", </w:t>
+        <w:t>(</w:t>
+      </w:r>
+      <w:proofErr w:type="gramEnd"/>
+      <w:r>
+        <w:rPr>
+          <w:color w:val="FF0000"/>
+        </w:rPr>
+        <w:t xml:space="preserve">"text", </w:t>
       </w:r>
       <w:proofErr w:type="spellStart"/>
       <w:r>
@@ -7964,36 +7913,356 @@
         <w:rPr>
           <w:color w:val="FF0000"/>
         </w:rPr>
-        <w:t>("hint-wrap", true), new XAttribute("hint-maxLines", 3))</w:t>
-      </w:r>
-    </w:p>
-    <w:p>
-      <w:pPr>
-        <w:pStyle w:val="ppCode"/>
-        <w:rPr>
-          <w:color w:val="FF0000"/>
-        </w:rPr>
-      </w:pPr>
-      <w:r>
-        <w:rPr>
-          <w:color w:val="FF0000"/>
-        </w:rPr>
-        <w:t xml:space="preserve">        ),</w:t>
-      </w:r>
-    </w:p>
-    <w:p>
-      <w:pPr>
-        <w:pStyle w:val="ppCode"/>
-        <w:rPr>
-          <w:color w:val="FF0000"/>
-        </w:rPr>
-      </w:pPr>
-      <w:r>
-        <w:rPr>
-          <w:color w:val="FF0000"/>
-        </w:rPr>
-        <w:t xml:space="preserve">            </w:t>
-      </w:r>
+        <w:t xml:space="preserve">("hint-wrap", true), new </w:t>
+      </w:r>
+      <w:proofErr w:type="spellStart"/>
+      <w:r>
+        <w:rPr>
+          <w:color w:val="FF0000"/>
+        </w:rPr>
+        <w:t>XAttribute</w:t>
+      </w:r>
+      <w:proofErr w:type="spellEnd"/>
+      <w:r>
+        <w:rPr>
+          <w:color w:val="FF0000"/>
+        </w:rPr>
+        <w:t>("hint-</w:t>
+      </w:r>
+      <w:proofErr w:type="spellStart"/>
+      <w:r>
+        <w:rPr>
+          <w:color w:val="FF0000"/>
+        </w:rPr>
+        <w:t>maxLines</w:t>
+      </w:r>
+      <w:proofErr w:type="spellEnd"/>
+      <w:r>
+        <w:rPr>
+          <w:color w:val="FF0000"/>
+        </w:rPr>
+        <w:t>", 3)),</w:t>
+      </w:r>
+    </w:p>
+    <w:p>
+      <w:pPr>
+        <w:pStyle w:val="ppCode"/>
+        <w:rPr>
+          <w:color w:val="FF0000"/>
+        </w:rPr>
+      </w:pPr>
+      <w:r>
+        <w:rPr>
+          <w:color w:val="FF0000"/>
+        </w:rPr>
+        <w:t xml:space="preserve">            new </w:t>
+      </w:r>
+      <w:proofErr w:type="spellStart"/>
+      <w:proofErr w:type="gramStart"/>
+      <w:r>
+        <w:rPr>
+          <w:color w:val="FF0000"/>
+        </w:rPr>
+        <w:t>XElement</w:t>
+      </w:r>
+      <w:proofErr w:type="spellEnd"/>
+      <w:r>
+        <w:rPr>
+          <w:color w:val="FF0000"/>
+        </w:rPr>
+        <w:t>(</w:t>
+      </w:r>
+      <w:proofErr w:type="gramEnd"/>
+      <w:r>
+        <w:rPr>
+          <w:color w:val="FF0000"/>
+        </w:rPr>
+        <w:t xml:space="preserve">"text", primaryTile.message2, new </w:t>
+      </w:r>
+      <w:proofErr w:type="spellStart"/>
+      <w:r>
+        <w:rPr>
+          <w:color w:val="FF0000"/>
+        </w:rPr>
+        <w:t>XAttribute</w:t>
+      </w:r>
+      <w:proofErr w:type="spellEnd"/>
+      <w:r>
+        <w:rPr>
+          <w:color w:val="FF0000"/>
+        </w:rPr>
+        <w:t>("hint-style", "</w:t>
+      </w:r>
+      <w:proofErr w:type="spellStart"/>
+      <w:r>
+        <w:rPr>
+          <w:color w:val="FF0000"/>
+        </w:rPr>
+        <w:t>captionsubtle</w:t>
+      </w:r>
+      <w:proofErr w:type="spellEnd"/>
+      <w:r>
+        <w:rPr>
+          <w:color w:val="FF0000"/>
+        </w:rPr>
+        <w:t xml:space="preserve">"), new </w:t>
+      </w:r>
+      <w:proofErr w:type="spellStart"/>
+      <w:r>
+        <w:rPr>
+          <w:color w:val="FF0000"/>
+        </w:rPr>
+        <w:t>XAttribute</w:t>
+      </w:r>
+      <w:proofErr w:type="spellEnd"/>
+      <w:r>
+        <w:rPr>
+          <w:color w:val="FF0000"/>
+        </w:rPr>
+        <w:t xml:space="preserve">("hint-wrap", true), new </w:t>
+      </w:r>
+      <w:proofErr w:type="spellStart"/>
+      <w:r>
+        <w:rPr>
+          <w:color w:val="FF0000"/>
+        </w:rPr>
+        <w:t>XAttribute</w:t>
+      </w:r>
+      <w:proofErr w:type="spellEnd"/>
+      <w:r>
+        <w:rPr>
+          <w:color w:val="FF0000"/>
+        </w:rPr>
+        <w:t>("hint-</w:t>
+      </w:r>
+      <w:proofErr w:type="spellStart"/>
+      <w:r>
+        <w:rPr>
+          <w:color w:val="FF0000"/>
+        </w:rPr>
+        <w:t>maxLines</w:t>
+      </w:r>
+      <w:proofErr w:type="spellEnd"/>
+      <w:r>
+        <w:rPr>
+          <w:color w:val="FF0000"/>
+        </w:rPr>
+        <w:t>", 3))</w:t>
+      </w:r>
+    </w:p>
+    <w:p>
+      <w:pPr>
+        <w:pStyle w:val="ppCode"/>
+        <w:rPr>
+          <w:color w:val="FF0000"/>
+        </w:rPr>
+      </w:pPr>
+      <w:r>
+        <w:rPr>
+          <w:color w:val="FF0000"/>
+        </w:rPr>
+        <w:t xml:space="preserve">            ),</w:t>
+      </w:r>
+    </w:p>
+    <w:p>
+      <w:pPr>
+        <w:pStyle w:val="ppCode"/>
+        <w:rPr>
+          <w:color w:val="FF0000"/>
+        </w:rPr>
+      </w:pPr>
+      <w:r>
+        <w:rPr>
+          <w:color w:val="FF0000"/>
+        </w:rPr>
+        <w:t xml:space="preserve">        new </w:t>
+      </w:r>
+      <w:proofErr w:type="spellStart"/>
+      <w:proofErr w:type="gramStart"/>
+      <w:r>
+        <w:rPr>
+          <w:color w:val="FF0000"/>
+        </w:rPr>
+        <w:t>XElement</w:t>
+      </w:r>
+      <w:proofErr w:type="spellEnd"/>
+      <w:r>
+        <w:rPr>
+          <w:color w:val="FF0000"/>
+        </w:rPr>
+        <w:t>(</w:t>
+      </w:r>
+      <w:proofErr w:type="gramEnd"/>
+      <w:r>
+        <w:rPr>
+          <w:color w:val="FF0000"/>
+        </w:rPr>
+        <w:t xml:space="preserve">"subgroup", new </w:t>
+      </w:r>
+      <w:proofErr w:type="spellStart"/>
+      <w:r>
+        <w:rPr>
+          <w:color w:val="FF0000"/>
+        </w:rPr>
+        <w:t>XAttribute</w:t>
+      </w:r>
+      <w:proofErr w:type="spellEnd"/>
+      <w:r>
+        <w:rPr>
+          <w:color w:val="FF0000"/>
+        </w:rPr>
+        <w:t>("hint-weight", 15),</w:t>
+      </w:r>
+    </w:p>
+    <w:p>
+      <w:pPr>
+        <w:pStyle w:val="ppCode"/>
+        <w:rPr>
+          <w:color w:val="FF0000"/>
+        </w:rPr>
+      </w:pPr>
+      <w:r>
+        <w:rPr>
+          <w:color w:val="FF0000"/>
+        </w:rPr>
+        <w:t xml:space="preserve">            new </w:t>
+      </w:r>
+      <w:proofErr w:type="spellStart"/>
+      <w:proofErr w:type="gramStart"/>
+      <w:r>
+        <w:rPr>
+          <w:color w:val="FF0000"/>
+        </w:rPr>
+        <w:t>XElement</w:t>
+      </w:r>
+      <w:proofErr w:type="spellEnd"/>
+      <w:r>
+        <w:rPr>
+          <w:color w:val="FF0000"/>
+        </w:rPr>
+        <w:t>(</w:t>
+      </w:r>
+      <w:proofErr w:type="gramEnd"/>
+      <w:r>
+        <w:rPr>
+          <w:color w:val="FF0000"/>
+        </w:rPr>
+        <w:t xml:space="preserve">"image", new </w:t>
+      </w:r>
+      <w:proofErr w:type="spellStart"/>
+      <w:r>
+        <w:rPr>
+          <w:color w:val="FF0000"/>
+        </w:rPr>
+        <w:t>XAttribute</w:t>
+      </w:r>
+      <w:proofErr w:type="spellEnd"/>
+      <w:r>
+        <w:rPr>
+          <w:color w:val="FF0000"/>
+        </w:rPr>
+        <w:t xml:space="preserve">("placement", "inline"), new </w:t>
+      </w:r>
+      <w:proofErr w:type="spellStart"/>
+      <w:r>
+        <w:rPr>
+          <w:color w:val="FF0000"/>
+        </w:rPr>
+        <w:t>XAttribute</w:t>
+      </w:r>
+      <w:proofErr w:type="spellEnd"/>
+      <w:r>
+        <w:rPr>
+          <w:color w:val="FF0000"/>
+        </w:rPr>
+        <w:t>("</w:t>
+      </w:r>
+      <w:proofErr w:type="spellStart"/>
+      <w:r>
+        <w:rPr>
+          <w:color w:val="FF0000"/>
+        </w:rPr>
+        <w:t>src</w:t>
+      </w:r>
+      <w:proofErr w:type="spellEnd"/>
+      <w:r>
+        <w:rPr>
+          <w:color w:val="FF0000"/>
+        </w:rPr>
+        <w:t>", "Assets/StoreLogo.png"))</w:t>
+      </w:r>
+    </w:p>
+    <w:p>
+      <w:pPr>
+        <w:pStyle w:val="ppCode"/>
+        <w:rPr>
+          <w:color w:val="FF0000"/>
+        </w:rPr>
+      </w:pPr>
+      <w:r>
+        <w:rPr>
+          <w:color w:val="FF0000"/>
+        </w:rPr>
+        <w:t xml:space="preserve">        )</w:t>
+      </w:r>
+    </w:p>
+    <w:p>
+      <w:pPr>
+        <w:pStyle w:val="ppCode"/>
+        <w:rPr>
+          <w:color w:val="FF0000"/>
+        </w:rPr>
+      </w:pPr>
+      <w:r>
+        <w:rPr>
+          <w:color w:val="FF0000"/>
+        </w:rPr>
+        <w:t xml:space="preserve">    )</w:t>
+      </w:r>
+    </w:p>
+    <w:p>
+      <w:pPr>
+        <w:pStyle w:val="ppCode"/>
+        <w:rPr>
+          <w:color w:val="FF0000"/>
+        </w:rPr>
+      </w:pPr>
+      <w:r>
+        <w:rPr>
+          <w:color w:val="FF0000"/>
+        </w:rPr>
+        <w:t>),</w:t>
+      </w:r>
+    </w:p>
+    <w:p>
+      <w:pPr>
+        <w:pStyle w:val="ppCode"/>
+        <w:rPr>
+          <w:color w:val="FF0000"/>
+        </w:rPr>
+      </w:pPr>
+    </w:p>
+    <w:p>
+      <w:pPr>
+        <w:pStyle w:val="ppCode"/>
+        <w:rPr>
+          <w:color w:val="FF0000"/>
+        </w:rPr>
+      </w:pPr>
+      <w:r>
+        <w:rPr>
+          <w:color w:val="FF0000"/>
+        </w:rPr>
+        <w:t>//Large Tile</w:t>
+      </w:r>
+    </w:p>
+    <w:p>
+      <w:pPr>
+        <w:pStyle w:val="ppCode"/>
+        <w:rPr>
+          <w:color w:val="FF0000"/>
+        </w:rPr>
+      </w:pPr>
       <w:r>
         <w:rPr>
           <w:color w:val="FF0000"/>
@@ -8020,14 +8289,222 @@
         <w:rPr>
           <w:color w:val="FF0000"/>
         </w:rPr>
-        <w:t>"text", primaryTile.message</w:t>
-      </w:r>
-      <w:r>
-        <w:rPr>
-          <w:color w:val="FF0000"/>
-        </w:rPr>
-        <w:t>2</w:t>
-      </w:r>
+        <w:t xml:space="preserve">"binding", new </w:t>
+      </w:r>
+      <w:proofErr w:type="spellStart"/>
+      <w:r>
+        <w:rPr>
+          <w:color w:val="FF0000"/>
+        </w:rPr>
+        <w:t>XAttribute</w:t>
+      </w:r>
+      <w:proofErr w:type="spellEnd"/>
+      <w:r>
+        <w:rPr>
+          <w:color w:val="FF0000"/>
+        </w:rPr>
+        <w:t xml:space="preserve">("branding", </w:t>
+      </w:r>
+      <w:proofErr w:type="spellStart"/>
+      <w:r>
+        <w:rPr>
+          <w:color w:val="FF0000"/>
+        </w:rPr>
+        <w:t>primaryTile.branding</w:t>
+      </w:r>
+      <w:proofErr w:type="spellEnd"/>
+      <w:r>
+        <w:rPr>
+          <w:color w:val="FF0000"/>
+        </w:rPr>
+        <w:t xml:space="preserve">), new </w:t>
+      </w:r>
+      <w:proofErr w:type="spellStart"/>
+      <w:r>
+        <w:rPr>
+          <w:color w:val="FF0000"/>
+        </w:rPr>
+        <w:t>XAttribute</w:t>
+      </w:r>
+      <w:proofErr w:type="spellEnd"/>
+      <w:r>
+        <w:rPr>
+          <w:color w:val="FF0000"/>
+        </w:rPr>
+        <w:t>("</w:t>
+      </w:r>
+      <w:proofErr w:type="spellStart"/>
+      <w:r>
+        <w:rPr>
+          <w:color w:val="FF0000"/>
+        </w:rPr>
+        <w:t>displayName</w:t>
+      </w:r>
+      <w:proofErr w:type="spellEnd"/>
+      <w:r>
+        <w:rPr>
+          <w:color w:val="FF0000"/>
+        </w:rPr>
+        <w:t xml:space="preserve">", </w:t>
+      </w:r>
+      <w:proofErr w:type="spellStart"/>
+      <w:r>
+        <w:rPr>
+          <w:color w:val="FF0000"/>
+        </w:rPr>
+        <w:t>primaryTile.appName</w:t>
+      </w:r>
+      <w:proofErr w:type="spellEnd"/>
+      <w:r>
+        <w:rPr>
+          <w:color w:val="FF0000"/>
+        </w:rPr>
+        <w:t xml:space="preserve">), new </w:t>
+      </w:r>
+      <w:proofErr w:type="spellStart"/>
+      <w:r>
+        <w:rPr>
+          <w:color w:val="FF0000"/>
+        </w:rPr>
+        <w:t>XAttribute</w:t>
+      </w:r>
+      <w:proofErr w:type="spellEnd"/>
+      <w:r>
+        <w:rPr>
+          <w:color w:val="FF0000"/>
+        </w:rPr>
+        <w:t>("template", "</w:t>
+      </w:r>
+      <w:proofErr w:type="spellStart"/>
+      <w:r>
+        <w:rPr>
+          <w:color w:val="FF0000"/>
+        </w:rPr>
+        <w:t>TileLarge</w:t>
+      </w:r>
+      <w:proofErr w:type="spellEnd"/>
+      <w:r>
+        <w:rPr>
+          <w:color w:val="FF0000"/>
+        </w:rPr>
+        <w:t>"),</w:t>
+      </w:r>
+    </w:p>
+    <w:p>
+      <w:pPr>
+        <w:pStyle w:val="ppCode"/>
+        <w:rPr>
+          <w:color w:val="FF0000"/>
+        </w:rPr>
+      </w:pPr>
+      <w:r>
+        <w:rPr>
+          <w:color w:val="FF0000"/>
+        </w:rPr>
+        <w:t xml:space="preserve">    new </w:t>
+      </w:r>
+      <w:proofErr w:type="spellStart"/>
+      <w:proofErr w:type="gramStart"/>
+      <w:r>
+        <w:rPr>
+          <w:color w:val="FF0000"/>
+        </w:rPr>
+        <w:t>XElement</w:t>
+      </w:r>
+      <w:proofErr w:type="spellEnd"/>
+      <w:r>
+        <w:rPr>
+          <w:color w:val="FF0000"/>
+        </w:rPr>
+        <w:t>(</w:t>
+      </w:r>
+      <w:proofErr w:type="gramEnd"/>
+      <w:r>
+        <w:rPr>
+          <w:color w:val="FF0000"/>
+        </w:rPr>
+        <w:t>"group",</w:t>
+      </w:r>
+    </w:p>
+    <w:p>
+      <w:pPr>
+        <w:pStyle w:val="ppCode"/>
+        <w:rPr>
+          <w:color w:val="FF0000"/>
+        </w:rPr>
+      </w:pPr>
+      <w:r>
+        <w:rPr>
+          <w:color w:val="FF0000"/>
+        </w:rPr>
+        <w:t xml:space="preserve">        new </w:t>
+      </w:r>
+      <w:proofErr w:type="spellStart"/>
+      <w:proofErr w:type="gramStart"/>
+      <w:r>
+        <w:rPr>
+          <w:color w:val="FF0000"/>
+        </w:rPr>
+        <w:t>XElement</w:t>
+      </w:r>
+      <w:proofErr w:type="spellEnd"/>
+      <w:r>
+        <w:rPr>
+          <w:color w:val="FF0000"/>
+        </w:rPr>
+        <w:t>(</w:t>
+      </w:r>
+      <w:proofErr w:type="gramEnd"/>
+      <w:r>
+        <w:rPr>
+          <w:color w:val="FF0000"/>
+        </w:rPr>
+        <w:t>"subgroup",</w:t>
+      </w:r>
+    </w:p>
+    <w:p>
+      <w:pPr>
+        <w:pStyle w:val="ppCode"/>
+        <w:rPr>
+          <w:color w:val="FF0000"/>
+        </w:rPr>
+      </w:pPr>
+      <w:r>
+        <w:rPr>
+          <w:color w:val="FF0000"/>
+        </w:rPr>
+        <w:t xml:space="preserve">            new </w:t>
+      </w:r>
+      <w:proofErr w:type="spellStart"/>
+      <w:proofErr w:type="gramStart"/>
+      <w:r>
+        <w:rPr>
+          <w:color w:val="FF0000"/>
+        </w:rPr>
+        <w:t>XElement</w:t>
+      </w:r>
+      <w:proofErr w:type="spellEnd"/>
+      <w:r>
+        <w:rPr>
+          <w:color w:val="FF0000"/>
+        </w:rPr>
+        <w:t>(</w:t>
+      </w:r>
+      <w:proofErr w:type="gramEnd"/>
+      <w:r>
+        <w:rPr>
+          <w:color w:val="FF0000"/>
+        </w:rPr>
+        <w:t xml:space="preserve">"text", </w:t>
+      </w:r>
+      <w:proofErr w:type="spellStart"/>
+      <w:r>
+        <w:rPr>
+          <w:color w:val="FF0000"/>
+        </w:rPr>
+        <w:t>primaryTile.time</w:t>
+      </w:r>
+      <w:proofErr w:type="spellEnd"/>
       <w:r>
         <w:rPr>
           <w:color w:val="FF0000"/>
@@ -8046,6 +8523,70 @@
         <w:rPr>
           <w:color w:val="FF0000"/>
         </w:rPr>
+        <w:t>("hint-style", "caption")),</w:t>
+      </w:r>
+    </w:p>
+    <w:p>
+      <w:pPr>
+        <w:pStyle w:val="ppCode"/>
+        <w:rPr>
+          <w:color w:val="FF0000"/>
+        </w:rPr>
+      </w:pPr>
+      <w:r>
+        <w:rPr>
+          <w:color w:val="FF0000"/>
+        </w:rPr>
+        <w:t xml:space="preserve">            new </w:t>
+      </w:r>
+      <w:proofErr w:type="spellStart"/>
+      <w:proofErr w:type="gramStart"/>
+      <w:r>
+        <w:rPr>
+          <w:color w:val="FF0000"/>
+        </w:rPr>
+        <w:t>XElement</w:t>
+      </w:r>
+      <w:proofErr w:type="spellEnd"/>
+      <w:r>
+        <w:rPr>
+          <w:color w:val="FF0000"/>
+        </w:rPr>
+        <w:t>(</w:t>
+      </w:r>
+      <w:proofErr w:type="gramEnd"/>
+      <w:r>
+        <w:rPr>
+          <w:color w:val="FF0000"/>
+        </w:rPr>
+        <w:t xml:space="preserve">"text", </w:t>
+      </w:r>
+      <w:proofErr w:type="spellStart"/>
+      <w:r>
+        <w:rPr>
+          <w:color w:val="FF0000"/>
+        </w:rPr>
+        <w:t>primaryTile.message</w:t>
+      </w:r>
+      <w:proofErr w:type="spellEnd"/>
+      <w:r>
+        <w:rPr>
+          <w:color w:val="FF0000"/>
+        </w:rPr>
+        <w:t xml:space="preserve">, new </w:t>
+      </w:r>
+      <w:proofErr w:type="spellStart"/>
+      <w:r>
+        <w:rPr>
+          <w:color w:val="FF0000"/>
+        </w:rPr>
+        <w:t>XAttribute</w:t>
+      </w:r>
+      <w:proofErr w:type="spellEnd"/>
+      <w:r>
+        <w:rPr>
+          <w:color w:val="FF0000"/>
+        </w:rPr>
         <w:t>("hint-style", "</w:t>
       </w:r>
       <w:proofErr w:type="spellStart"/>
@@ -8074,7 +8615,283 @@
         <w:rPr>
           <w:color w:val="FF0000"/>
         </w:rPr>
-        <w:t>("hint-wrap", true), new XAttribute("hint-maxLines", 3))</w:t>
+        <w:t xml:space="preserve">("hint-wrap", true), new </w:t>
+      </w:r>
+      <w:proofErr w:type="spellStart"/>
+      <w:r>
+        <w:rPr>
+          <w:color w:val="FF0000"/>
+        </w:rPr>
+        <w:t>XAttribute</w:t>
+      </w:r>
+      <w:proofErr w:type="spellEnd"/>
+      <w:r>
+        <w:rPr>
+          <w:color w:val="FF0000"/>
+        </w:rPr>
+        <w:t>("hint-</w:t>
+      </w:r>
+      <w:proofErr w:type="spellStart"/>
+      <w:r>
+        <w:rPr>
+          <w:color w:val="FF0000"/>
+        </w:rPr>
+        <w:t>maxLines</w:t>
+      </w:r>
+      <w:proofErr w:type="spellEnd"/>
+      <w:r>
+        <w:rPr>
+          <w:color w:val="FF0000"/>
+        </w:rPr>
+        <w:t>", 3)),</w:t>
+      </w:r>
+    </w:p>
+    <w:p>
+      <w:pPr>
+        <w:pStyle w:val="ppCode"/>
+        <w:rPr>
+          <w:color w:val="FF0000"/>
+        </w:rPr>
+      </w:pPr>
+      <w:r>
+        <w:rPr>
+          <w:color w:val="FF0000"/>
+        </w:rPr>
+        <w:t xml:space="preserve">            new </w:t>
+      </w:r>
+      <w:proofErr w:type="spellStart"/>
+      <w:proofErr w:type="gramStart"/>
+      <w:r>
+        <w:rPr>
+          <w:color w:val="FF0000"/>
+        </w:rPr>
+        <w:t>XElement</w:t>
+      </w:r>
+      <w:proofErr w:type="spellEnd"/>
+      <w:r>
+        <w:rPr>
+          <w:color w:val="FF0000"/>
+        </w:rPr>
+        <w:t>(</w:t>
+      </w:r>
+      <w:proofErr w:type="gramEnd"/>
+      <w:r>
+        <w:rPr>
+          <w:color w:val="FF0000"/>
+        </w:rPr>
+        <w:t xml:space="preserve">"text", primaryTile.message2, new </w:t>
+      </w:r>
+      <w:proofErr w:type="spellStart"/>
+      <w:r>
+        <w:rPr>
+          <w:color w:val="FF0000"/>
+        </w:rPr>
+        <w:t>XAttribute</w:t>
+      </w:r>
+      <w:proofErr w:type="spellEnd"/>
+      <w:r>
+        <w:rPr>
+          <w:color w:val="FF0000"/>
+        </w:rPr>
+        <w:t>("hint-style", "</w:t>
+      </w:r>
+      <w:proofErr w:type="spellStart"/>
+      <w:r>
+        <w:rPr>
+          <w:color w:val="FF0000"/>
+        </w:rPr>
+        <w:t>captionsubtle</w:t>
+      </w:r>
+      <w:proofErr w:type="spellEnd"/>
+      <w:r>
+        <w:rPr>
+          <w:color w:val="FF0000"/>
+        </w:rPr>
+        <w:t xml:space="preserve">"), new </w:t>
+      </w:r>
+      <w:proofErr w:type="spellStart"/>
+      <w:r>
+        <w:rPr>
+          <w:color w:val="FF0000"/>
+        </w:rPr>
+        <w:t>XAttribute</w:t>
+      </w:r>
+      <w:proofErr w:type="spellEnd"/>
+      <w:r>
+        <w:rPr>
+          <w:color w:val="FF0000"/>
+        </w:rPr>
+        <w:t xml:space="preserve">("hint-wrap", true), new </w:t>
+      </w:r>
+      <w:proofErr w:type="spellStart"/>
+      <w:r>
+        <w:rPr>
+          <w:color w:val="FF0000"/>
+        </w:rPr>
+        <w:t>XAttribute</w:t>
+      </w:r>
+      <w:proofErr w:type="spellEnd"/>
+      <w:r>
+        <w:rPr>
+          <w:color w:val="FF0000"/>
+        </w:rPr>
+        <w:t>("hint-</w:t>
+      </w:r>
+      <w:proofErr w:type="spellStart"/>
+      <w:r>
+        <w:rPr>
+          <w:color w:val="FF0000"/>
+        </w:rPr>
+        <w:t>maxLines</w:t>
+      </w:r>
+      <w:proofErr w:type="spellEnd"/>
+      <w:r>
+        <w:rPr>
+          <w:color w:val="FF0000"/>
+        </w:rPr>
+        <w:t>", 3))</w:t>
+      </w:r>
+    </w:p>
+    <w:p>
+      <w:pPr>
+        <w:pStyle w:val="ppCode"/>
+        <w:rPr>
+          <w:color w:val="FF0000"/>
+        </w:rPr>
+      </w:pPr>
+      <w:r>
+        <w:rPr>
+          <w:color w:val="FF0000"/>
+        </w:rPr>
+        <w:t xml:space="preserve">            ),</w:t>
+      </w:r>
+    </w:p>
+    <w:p>
+      <w:pPr>
+        <w:pStyle w:val="ppCode"/>
+        <w:rPr>
+          <w:color w:val="FF0000"/>
+        </w:rPr>
+      </w:pPr>
+      <w:r>
+        <w:rPr>
+          <w:color w:val="FF0000"/>
+        </w:rPr>
+        <w:t xml:space="preserve">        new </w:t>
+      </w:r>
+      <w:proofErr w:type="spellStart"/>
+      <w:proofErr w:type="gramStart"/>
+      <w:r>
+        <w:rPr>
+          <w:color w:val="FF0000"/>
+        </w:rPr>
+        <w:t>XElement</w:t>
+      </w:r>
+      <w:proofErr w:type="spellEnd"/>
+      <w:r>
+        <w:rPr>
+          <w:color w:val="FF0000"/>
+        </w:rPr>
+        <w:t>(</w:t>
+      </w:r>
+      <w:proofErr w:type="gramEnd"/>
+      <w:r>
+        <w:rPr>
+          <w:color w:val="FF0000"/>
+        </w:rPr>
+        <w:t xml:space="preserve">"subgroup", new </w:t>
+      </w:r>
+      <w:proofErr w:type="spellStart"/>
+      <w:r>
+        <w:rPr>
+          <w:color w:val="FF0000"/>
+        </w:rPr>
+        <w:t>XAttribute</w:t>
+      </w:r>
+      <w:proofErr w:type="spellEnd"/>
+      <w:r>
+        <w:rPr>
+          <w:color w:val="FF0000"/>
+        </w:rPr>
+        <w:t>("hint-weight", 15),</w:t>
+      </w:r>
+    </w:p>
+    <w:p>
+      <w:pPr>
+        <w:pStyle w:val="ppCode"/>
+        <w:rPr>
+          <w:color w:val="FF0000"/>
+        </w:rPr>
+      </w:pPr>
+      <w:r>
+        <w:rPr>
+          <w:color w:val="FF0000"/>
+        </w:rPr>
+        <w:t xml:space="preserve">            new </w:t>
+      </w:r>
+      <w:proofErr w:type="spellStart"/>
+      <w:proofErr w:type="gramStart"/>
+      <w:r>
+        <w:rPr>
+          <w:color w:val="FF0000"/>
+        </w:rPr>
+        <w:t>XElement</w:t>
+      </w:r>
+      <w:proofErr w:type="spellEnd"/>
+      <w:r>
+        <w:rPr>
+          <w:color w:val="FF0000"/>
+        </w:rPr>
+        <w:t>(</w:t>
+      </w:r>
+      <w:proofErr w:type="gramEnd"/>
+      <w:r>
+        <w:rPr>
+          <w:color w:val="FF0000"/>
+        </w:rPr>
+        <w:t xml:space="preserve">"image", new </w:t>
+      </w:r>
+      <w:proofErr w:type="spellStart"/>
+      <w:r>
+        <w:rPr>
+          <w:color w:val="FF0000"/>
+        </w:rPr>
+        <w:t>XAttribute</w:t>
+      </w:r>
+      <w:proofErr w:type="spellEnd"/>
+      <w:r>
+        <w:rPr>
+          <w:color w:val="FF0000"/>
+        </w:rPr>
+        <w:t xml:space="preserve">("placement", "inline"), new </w:t>
+      </w:r>
+      <w:proofErr w:type="spellStart"/>
+      <w:r>
+        <w:rPr>
+          <w:color w:val="FF0000"/>
+        </w:rPr>
+        <w:t>XAttribute</w:t>
+      </w:r>
+      <w:proofErr w:type="spellEnd"/>
+      <w:r>
+        <w:rPr>
+          <w:color w:val="FF0000"/>
+        </w:rPr>
+        <w:t>("</w:t>
+      </w:r>
+      <w:proofErr w:type="spellStart"/>
+      <w:r>
+        <w:rPr>
+          <w:color w:val="FF0000"/>
+        </w:rPr>
+        <w:t>src</w:t>
+      </w:r>
+      <w:proofErr w:type="spellEnd"/>
+      <w:r>
+        <w:rPr>
+          <w:color w:val="FF0000"/>
+        </w:rPr>
+        <w:t>", "Assets/StoreLogo.png"))</w:t>
       </w:r>
     </w:p>
     <w:p>
@@ -8089,854 +8906,6 @@
           <w:color w:val="FF0000"/>
         </w:rPr>
         <w:lastRenderedPageBreak/>
-        <w:t xml:space="preserve">        ), </w:t>
-      </w:r>
-    </w:p>
-    <w:p>
-      <w:pPr>
-        <w:pStyle w:val="ppCode"/>
-        <w:rPr>
-          <w:color w:val="FF0000"/>
-        </w:rPr>
-      </w:pPr>
-      <w:r>
-        <w:rPr>
-          <w:color w:val="FF0000"/>
-        </w:rPr>
-        <w:t xml:space="preserve">        new </w:t>
-      </w:r>
-      <w:proofErr w:type="spellStart"/>
-      <w:proofErr w:type="gramStart"/>
-      <w:r>
-        <w:rPr>
-          <w:color w:val="FF0000"/>
-        </w:rPr>
-        <w:t>XElement</w:t>
-      </w:r>
-      <w:proofErr w:type="spellEnd"/>
-      <w:r>
-        <w:rPr>
-          <w:color w:val="FF0000"/>
-        </w:rPr>
-        <w:t>(</w:t>
-      </w:r>
-      <w:proofErr w:type="gramEnd"/>
-      <w:r>
-        <w:rPr>
-          <w:color w:val="FF0000"/>
-        </w:rPr>
-        <w:t xml:space="preserve">"subgroup", new </w:t>
-      </w:r>
-      <w:proofErr w:type="spellStart"/>
-      <w:r>
-        <w:rPr>
-          <w:color w:val="FF0000"/>
-        </w:rPr>
-        <w:t>XAttribute</w:t>
-      </w:r>
-      <w:proofErr w:type="spellEnd"/>
-      <w:r>
-        <w:rPr>
-          <w:color w:val="FF0000"/>
-        </w:rPr>
-        <w:t>("hint-weight", 15),</w:t>
-      </w:r>
-    </w:p>
-    <w:p>
-      <w:pPr>
-        <w:pStyle w:val="ppCode"/>
-        <w:rPr>
-          <w:color w:val="FF0000"/>
-        </w:rPr>
-      </w:pPr>
-      <w:r>
-        <w:rPr>
-          <w:color w:val="FF0000"/>
-        </w:rPr>
-        <w:t xml:space="preserve">            new </w:t>
-      </w:r>
-      <w:proofErr w:type="spellStart"/>
-      <w:proofErr w:type="gramStart"/>
-      <w:r>
-        <w:rPr>
-          <w:color w:val="FF0000"/>
-        </w:rPr>
-        <w:t>XElement</w:t>
-      </w:r>
-      <w:proofErr w:type="spellEnd"/>
-      <w:r>
-        <w:rPr>
-          <w:color w:val="FF0000"/>
-        </w:rPr>
-        <w:t>(</w:t>
-      </w:r>
-      <w:proofErr w:type="gramEnd"/>
-      <w:r>
-        <w:rPr>
-          <w:color w:val="FF0000"/>
-        </w:rPr>
-        <w:t xml:space="preserve">"image", new </w:t>
-      </w:r>
-      <w:proofErr w:type="spellStart"/>
-      <w:r>
-        <w:rPr>
-          <w:color w:val="FF0000"/>
-        </w:rPr>
-        <w:t>XAttribute</w:t>
-      </w:r>
-      <w:proofErr w:type="spellEnd"/>
-      <w:r>
-        <w:rPr>
-          <w:color w:val="FF0000"/>
-        </w:rPr>
-        <w:t xml:space="preserve">("placement", "inline"), new </w:t>
-      </w:r>
-      <w:proofErr w:type="spellStart"/>
-      <w:r>
-        <w:rPr>
-          <w:color w:val="FF0000"/>
-        </w:rPr>
-        <w:t>XAttribute</w:t>
-      </w:r>
-      <w:proofErr w:type="spellEnd"/>
-      <w:r>
-        <w:rPr>
-          <w:color w:val="FF0000"/>
-        </w:rPr>
-        <w:t>("</w:t>
-      </w:r>
-      <w:proofErr w:type="spellStart"/>
-      <w:r>
-        <w:rPr>
-          <w:color w:val="FF0000"/>
-        </w:rPr>
-        <w:t>src</w:t>
-      </w:r>
-      <w:proofErr w:type="spellEnd"/>
-      <w:r>
-        <w:rPr>
-          <w:color w:val="FF0000"/>
-        </w:rPr>
-        <w:t>", "Assets/StoreLogo.png"))</w:t>
-      </w:r>
-    </w:p>
-    <w:p>
-      <w:pPr>
-        <w:pStyle w:val="ppCode"/>
-        <w:rPr>
-          <w:color w:val="FF0000"/>
-        </w:rPr>
-      </w:pPr>
-      <w:r>
-        <w:rPr>
-          <w:color w:val="FF0000"/>
-        </w:rPr>
-        <w:t xml:space="preserve">        )</w:t>
-      </w:r>
-    </w:p>
-    <w:p>
-      <w:pPr>
-        <w:pStyle w:val="ppCode"/>
-        <w:rPr>
-          <w:color w:val="FF0000"/>
-        </w:rPr>
-      </w:pPr>
-      <w:r>
-        <w:rPr>
-          <w:color w:val="FF0000"/>
-        </w:rPr>
-        <w:t xml:space="preserve">    )</w:t>
-      </w:r>
-    </w:p>
-    <w:p>
-      <w:pPr>
-        <w:pStyle w:val="ppCode"/>
-        <w:rPr>
-          <w:color w:val="FF0000"/>
-        </w:rPr>
-      </w:pPr>
-      <w:r>
-        <w:rPr>
-          <w:color w:val="FF0000"/>
-        </w:rPr>
-        <w:t xml:space="preserve">), </w:t>
-      </w:r>
-    </w:p>
-    <w:p>
-      <w:pPr>
-        <w:pStyle w:val="ppCode"/>
-        <w:rPr>
-          <w:color w:val="FF0000"/>
-        </w:rPr>
-      </w:pPr>
-    </w:p>
-    <w:p>
-      <w:pPr>
-        <w:pStyle w:val="ppCode"/>
-        <w:rPr>
-          <w:color w:val="FF0000"/>
-        </w:rPr>
-      </w:pPr>
-      <w:r>
-        <w:rPr>
-          <w:color w:val="FF0000"/>
-        </w:rPr>
-        <w:t>//Large Tile</w:t>
-      </w:r>
-    </w:p>
-    <w:p>
-      <w:pPr>
-        <w:pStyle w:val="ppCode"/>
-        <w:rPr>
-          <w:color w:val="FF0000"/>
-        </w:rPr>
-      </w:pPr>
-      <w:r>
-        <w:rPr>
-          <w:color w:val="FF0000"/>
-        </w:rPr>
-        <w:t xml:space="preserve">new </w:t>
-      </w:r>
-      <w:proofErr w:type="spellStart"/>
-      <w:proofErr w:type="gramStart"/>
-      <w:r>
-        <w:rPr>
-          <w:color w:val="FF0000"/>
-        </w:rPr>
-        <w:t>XElement</w:t>
-      </w:r>
-      <w:proofErr w:type="spellEnd"/>
-      <w:r>
-        <w:rPr>
-          <w:color w:val="FF0000"/>
-        </w:rPr>
-        <w:t>(</w:t>
-      </w:r>
-      <w:proofErr w:type="gramEnd"/>
-      <w:r>
-        <w:rPr>
-          <w:color w:val="FF0000"/>
-        </w:rPr>
-        <w:t xml:space="preserve">"binding", new </w:t>
-      </w:r>
-      <w:proofErr w:type="spellStart"/>
-      <w:r>
-        <w:rPr>
-          <w:color w:val="FF0000"/>
-        </w:rPr>
-        <w:t>XAttribute</w:t>
-      </w:r>
-      <w:proofErr w:type="spellEnd"/>
-      <w:r>
-        <w:rPr>
-          <w:color w:val="FF0000"/>
-        </w:rPr>
-        <w:t xml:space="preserve">("branding", </w:t>
-      </w:r>
-      <w:proofErr w:type="spellStart"/>
-      <w:r>
-        <w:rPr>
-          <w:color w:val="FF0000"/>
-        </w:rPr>
-        <w:t>primaryTile.branding</w:t>
-      </w:r>
-      <w:proofErr w:type="spellEnd"/>
-      <w:r>
-        <w:rPr>
-          <w:color w:val="FF0000"/>
-        </w:rPr>
-        <w:t xml:space="preserve">), new </w:t>
-      </w:r>
-      <w:proofErr w:type="spellStart"/>
-      <w:r>
-        <w:rPr>
-          <w:color w:val="FF0000"/>
-        </w:rPr>
-        <w:t>XAttribute</w:t>
-      </w:r>
-      <w:proofErr w:type="spellEnd"/>
-      <w:r>
-        <w:rPr>
-          <w:color w:val="FF0000"/>
-        </w:rPr>
-        <w:t>("</w:t>
-      </w:r>
-      <w:proofErr w:type="spellStart"/>
-      <w:r>
-        <w:rPr>
-          <w:color w:val="FF0000"/>
-        </w:rPr>
-        <w:t>displayName</w:t>
-      </w:r>
-      <w:proofErr w:type="spellEnd"/>
-      <w:r>
-        <w:rPr>
-          <w:color w:val="FF0000"/>
-        </w:rPr>
-        <w:t xml:space="preserve">", </w:t>
-      </w:r>
-      <w:proofErr w:type="spellStart"/>
-      <w:r>
-        <w:rPr>
-          <w:color w:val="FF0000"/>
-        </w:rPr>
-        <w:t>primaryTile.appName</w:t>
-      </w:r>
-      <w:proofErr w:type="spellEnd"/>
-      <w:r>
-        <w:rPr>
-          <w:color w:val="FF0000"/>
-        </w:rPr>
-        <w:t xml:space="preserve">), new </w:t>
-      </w:r>
-      <w:proofErr w:type="spellStart"/>
-      <w:r>
-        <w:rPr>
-          <w:color w:val="FF0000"/>
-        </w:rPr>
-        <w:t>XAttribute</w:t>
-      </w:r>
-      <w:proofErr w:type="spellEnd"/>
-      <w:r>
-        <w:rPr>
-          <w:color w:val="FF0000"/>
-        </w:rPr>
-        <w:t>("template", "</w:t>
-      </w:r>
-      <w:proofErr w:type="spellStart"/>
-      <w:r>
-        <w:rPr>
-          <w:color w:val="FF0000"/>
-        </w:rPr>
-        <w:t>TileLarge</w:t>
-      </w:r>
-      <w:proofErr w:type="spellEnd"/>
-      <w:r>
-        <w:rPr>
-          <w:color w:val="FF0000"/>
-        </w:rPr>
-        <w:t>"),</w:t>
-      </w:r>
-    </w:p>
-    <w:p>
-      <w:pPr>
-        <w:pStyle w:val="ppCode"/>
-        <w:rPr>
-          <w:color w:val="FF0000"/>
-        </w:rPr>
-      </w:pPr>
-      <w:r>
-        <w:rPr>
-          <w:color w:val="FF0000"/>
-        </w:rPr>
-        <w:t xml:space="preserve">    new </w:t>
-      </w:r>
-      <w:proofErr w:type="spellStart"/>
-      <w:proofErr w:type="gramStart"/>
-      <w:r>
-        <w:rPr>
-          <w:color w:val="FF0000"/>
-        </w:rPr>
-        <w:t>XElement</w:t>
-      </w:r>
-      <w:proofErr w:type="spellEnd"/>
-      <w:r>
-        <w:rPr>
-          <w:color w:val="FF0000"/>
-        </w:rPr>
-        <w:t>(</w:t>
-      </w:r>
-      <w:proofErr w:type="gramEnd"/>
-      <w:r>
-        <w:rPr>
-          <w:color w:val="FF0000"/>
-        </w:rPr>
-        <w:t>"group",</w:t>
-      </w:r>
-    </w:p>
-    <w:p>
-      <w:pPr>
-        <w:pStyle w:val="ppCode"/>
-        <w:rPr>
-          <w:color w:val="FF0000"/>
-        </w:rPr>
-      </w:pPr>
-      <w:r>
-        <w:rPr>
-          <w:color w:val="FF0000"/>
-        </w:rPr>
-        <w:t xml:space="preserve">        new </w:t>
-      </w:r>
-      <w:proofErr w:type="spellStart"/>
-      <w:proofErr w:type="gramStart"/>
-      <w:r>
-        <w:rPr>
-          <w:color w:val="FF0000"/>
-        </w:rPr>
-        <w:t>XElement</w:t>
-      </w:r>
-      <w:proofErr w:type="spellEnd"/>
-      <w:r>
-        <w:rPr>
-          <w:color w:val="FF0000"/>
-        </w:rPr>
-        <w:t>(</w:t>
-      </w:r>
-      <w:proofErr w:type="gramEnd"/>
-      <w:r>
-        <w:rPr>
-          <w:color w:val="FF0000"/>
-        </w:rPr>
-        <w:t>"subgroup",</w:t>
-      </w:r>
-    </w:p>
-    <w:p>
-      <w:pPr>
-        <w:pStyle w:val="ppCode"/>
-        <w:rPr>
-          <w:color w:val="FF0000"/>
-        </w:rPr>
-      </w:pPr>
-      <w:r>
-        <w:rPr>
-          <w:color w:val="FF0000"/>
-        </w:rPr>
-        <w:t xml:space="preserve">            new </w:t>
-      </w:r>
-      <w:proofErr w:type="spellStart"/>
-      <w:proofErr w:type="gramStart"/>
-      <w:r>
-        <w:rPr>
-          <w:color w:val="FF0000"/>
-        </w:rPr>
-        <w:t>XElement</w:t>
-      </w:r>
-      <w:proofErr w:type="spellEnd"/>
-      <w:r>
-        <w:rPr>
-          <w:color w:val="FF0000"/>
-        </w:rPr>
-        <w:t>(</w:t>
-      </w:r>
-      <w:proofErr w:type="gramEnd"/>
-      <w:r>
-        <w:rPr>
-          <w:color w:val="FF0000"/>
-        </w:rPr>
-        <w:t xml:space="preserve">"text", </w:t>
-      </w:r>
-      <w:proofErr w:type="spellStart"/>
-      <w:r>
-        <w:rPr>
-          <w:color w:val="FF0000"/>
-        </w:rPr>
-        <w:t>primaryTile.time</w:t>
-      </w:r>
-      <w:proofErr w:type="spellEnd"/>
-      <w:r>
-        <w:rPr>
-          <w:color w:val="FF0000"/>
-        </w:rPr>
-        <w:t xml:space="preserve">, new </w:t>
-      </w:r>
-      <w:proofErr w:type="spellStart"/>
-      <w:r>
-        <w:rPr>
-          <w:color w:val="FF0000"/>
-        </w:rPr>
-        <w:t>XAttribute</w:t>
-      </w:r>
-      <w:proofErr w:type="spellEnd"/>
-      <w:r>
-        <w:rPr>
-          <w:color w:val="FF0000"/>
-        </w:rPr>
-        <w:t>("hint-style", "caption")),</w:t>
-      </w:r>
-    </w:p>
-    <w:p>
-      <w:pPr>
-        <w:pStyle w:val="ppCode"/>
-        <w:rPr>
-          <w:color w:val="FF0000"/>
-        </w:rPr>
-      </w:pPr>
-      <w:r>
-        <w:rPr>
-          <w:color w:val="FF0000"/>
-        </w:rPr>
-        <w:t xml:space="preserve">            new </w:t>
-      </w:r>
-      <w:proofErr w:type="spellStart"/>
-      <w:proofErr w:type="gramStart"/>
-      <w:r>
-        <w:rPr>
-          <w:color w:val="FF0000"/>
-        </w:rPr>
-        <w:t>XElement</w:t>
-      </w:r>
-      <w:proofErr w:type="spellEnd"/>
-      <w:r>
-        <w:rPr>
-          <w:color w:val="FF0000"/>
-        </w:rPr>
-        <w:t>(</w:t>
-      </w:r>
-      <w:proofErr w:type="gramEnd"/>
-      <w:r>
-        <w:rPr>
-          <w:color w:val="FF0000"/>
-        </w:rPr>
-        <w:t xml:space="preserve">"text", </w:t>
-      </w:r>
-      <w:proofErr w:type="spellStart"/>
-      <w:r>
-        <w:rPr>
-          <w:color w:val="FF0000"/>
-        </w:rPr>
-        <w:t>primaryTile.message</w:t>
-      </w:r>
-      <w:proofErr w:type="spellEnd"/>
-      <w:r>
-        <w:rPr>
-          <w:color w:val="FF0000"/>
-        </w:rPr>
-        <w:t xml:space="preserve">, new </w:t>
-      </w:r>
-      <w:proofErr w:type="spellStart"/>
-      <w:r>
-        <w:rPr>
-          <w:color w:val="FF0000"/>
-        </w:rPr>
-        <w:t>XAttribute</w:t>
-      </w:r>
-      <w:proofErr w:type="spellEnd"/>
-      <w:r>
-        <w:rPr>
-          <w:color w:val="FF0000"/>
-        </w:rPr>
-        <w:t>("hint-style", "</w:t>
-      </w:r>
-      <w:proofErr w:type="spellStart"/>
-      <w:r>
-        <w:rPr>
-          <w:color w:val="FF0000"/>
-        </w:rPr>
-        <w:t>captionsubtle</w:t>
-      </w:r>
-      <w:proofErr w:type="spellEnd"/>
-      <w:r>
-        <w:rPr>
-          <w:color w:val="FF0000"/>
-        </w:rPr>
-        <w:t xml:space="preserve">"), new </w:t>
-      </w:r>
-      <w:proofErr w:type="spellStart"/>
-      <w:r>
-        <w:rPr>
-          <w:color w:val="FF0000"/>
-        </w:rPr>
-        <w:t>XAttribute</w:t>
-      </w:r>
-      <w:proofErr w:type="spellEnd"/>
-      <w:r>
-        <w:rPr>
-          <w:color w:val="FF0000"/>
-        </w:rPr>
-        <w:t>("hint-wrap", true), new XAttribute("hint-maxLines", 3))</w:t>
-      </w:r>
-    </w:p>
-    <w:p>
-      <w:pPr>
-        <w:pStyle w:val="ppCode"/>
-        <w:rPr>
-          <w:color w:val="FF0000"/>
-        </w:rPr>
-      </w:pPr>
-      <w:r>
-        <w:rPr>
-          <w:color w:val="FF0000"/>
-        </w:rPr>
-        <w:t xml:space="preserve">        ),</w:t>
-      </w:r>
-    </w:p>
-    <w:p>
-      <w:pPr>
-        <w:pStyle w:val="ppCode"/>
-        <w:rPr>
-          <w:color w:val="FF0000"/>
-        </w:rPr>
-      </w:pPr>
-      <w:r>
-        <w:rPr>
-          <w:color w:val="FF0000"/>
-        </w:rPr>
-        <w:t xml:space="preserve">            </w:t>
-      </w:r>
-      <w:r>
-        <w:rPr>
-          <w:color w:val="FF0000"/>
-        </w:rPr>
-        <w:t xml:space="preserve">new </w:t>
-      </w:r>
-      <w:proofErr w:type="spellStart"/>
-      <w:proofErr w:type="gramStart"/>
-      <w:r>
-        <w:rPr>
-          <w:color w:val="FF0000"/>
-        </w:rPr>
-        <w:t>XElement</w:t>
-      </w:r>
-      <w:proofErr w:type="spellEnd"/>
-      <w:r>
-        <w:rPr>
-          <w:color w:val="FF0000"/>
-        </w:rPr>
-        <w:t>(</w:t>
-      </w:r>
-      <w:proofErr w:type="gramEnd"/>
-      <w:r>
-        <w:rPr>
-          <w:color w:val="FF0000"/>
-        </w:rPr>
-        <w:t>"text", primaryTile.message</w:t>
-      </w:r>
-      <w:r>
-        <w:rPr>
-          <w:color w:val="FF0000"/>
-        </w:rPr>
-        <w:t>2</w:t>
-      </w:r>
-      <w:r>
-        <w:rPr>
-          <w:color w:val="FF0000"/>
-        </w:rPr>
-        <w:t xml:space="preserve">, new </w:t>
-      </w:r>
-      <w:proofErr w:type="spellStart"/>
-      <w:r>
-        <w:rPr>
-          <w:color w:val="FF0000"/>
-        </w:rPr>
-        <w:t>XAttribute</w:t>
-      </w:r>
-      <w:proofErr w:type="spellEnd"/>
-      <w:r>
-        <w:rPr>
-          <w:color w:val="FF0000"/>
-        </w:rPr>
-        <w:t>("hint-style", "</w:t>
-      </w:r>
-      <w:proofErr w:type="spellStart"/>
-      <w:r>
-        <w:rPr>
-          <w:color w:val="FF0000"/>
-        </w:rPr>
-        <w:t>captionsubtle</w:t>
-      </w:r>
-      <w:proofErr w:type="spellEnd"/>
-      <w:r>
-        <w:rPr>
-          <w:color w:val="FF0000"/>
-        </w:rPr>
-        <w:t xml:space="preserve">"), new </w:t>
-      </w:r>
-      <w:proofErr w:type="spellStart"/>
-      <w:r>
-        <w:rPr>
-          <w:color w:val="FF0000"/>
-        </w:rPr>
-        <w:t>XAttribute</w:t>
-      </w:r>
-      <w:proofErr w:type="spellEnd"/>
-      <w:r>
-        <w:rPr>
-          <w:color w:val="FF0000"/>
-        </w:rPr>
-        <w:t xml:space="preserve">("hint-wrap", true), new </w:t>
-      </w:r>
-      <w:proofErr w:type="spellStart"/>
-      <w:r>
-        <w:rPr>
-          <w:color w:val="FF0000"/>
-        </w:rPr>
-        <w:t>XAttribute</w:t>
-      </w:r>
-      <w:proofErr w:type="spellEnd"/>
-      <w:r>
-        <w:rPr>
-          <w:color w:val="FF0000"/>
-        </w:rPr>
-        <w:t>("hint-</w:t>
-      </w:r>
-      <w:proofErr w:type="spellStart"/>
-      <w:r>
-        <w:rPr>
-          <w:color w:val="FF0000"/>
-        </w:rPr>
-        <w:t>maxLines</w:t>
-      </w:r>
-      <w:proofErr w:type="spellEnd"/>
-      <w:r>
-        <w:rPr>
-          <w:color w:val="FF0000"/>
-        </w:rPr>
-        <w:t>", 3))</w:t>
-      </w:r>
-    </w:p>
-    <w:p>
-      <w:pPr>
-        <w:pStyle w:val="ppCode"/>
-        <w:rPr>
-          <w:color w:val="FF0000"/>
-        </w:rPr>
-      </w:pPr>
-      <w:r>
-        <w:rPr>
-          <w:color w:val="FF0000"/>
-        </w:rPr>
-        <w:t xml:space="preserve">        ),</w:t>
-      </w:r>
-    </w:p>
-    <w:p>
-      <w:pPr>
-        <w:pStyle w:val="ppCode"/>
-        <w:rPr>
-          <w:color w:val="FF0000"/>
-        </w:rPr>
-      </w:pPr>
-      <w:r>
-        <w:rPr>
-          <w:color w:val="FF0000"/>
-        </w:rPr>
-        <w:t xml:space="preserve">        new </w:t>
-      </w:r>
-      <w:proofErr w:type="spellStart"/>
-      <w:proofErr w:type="gramStart"/>
-      <w:r>
-        <w:rPr>
-          <w:color w:val="FF0000"/>
-        </w:rPr>
-        <w:t>XElement</w:t>
-      </w:r>
-      <w:proofErr w:type="spellEnd"/>
-      <w:r>
-        <w:rPr>
-          <w:color w:val="FF0000"/>
-        </w:rPr>
-        <w:t>(</w:t>
-      </w:r>
-      <w:proofErr w:type="gramEnd"/>
-      <w:r>
-        <w:rPr>
-          <w:color w:val="FF0000"/>
-        </w:rPr>
-        <w:t xml:space="preserve">"subgroup", new </w:t>
-      </w:r>
-      <w:proofErr w:type="spellStart"/>
-      <w:r>
-        <w:rPr>
-          <w:color w:val="FF0000"/>
-        </w:rPr>
-        <w:t>XAttribute</w:t>
-      </w:r>
-      <w:proofErr w:type="spellEnd"/>
-      <w:r>
-        <w:rPr>
-          <w:color w:val="FF0000"/>
-        </w:rPr>
-        <w:t>("hint-weight", 15),</w:t>
-      </w:r>
-    </w:p>
-    <w:p>
-      <w:pPr>
-        <w:pStyle w:val="ppCode"/>
-        <w:rPr>
-          <w:color w:val="FF0000"/>
-        </w:rPr>
-      </w:pPr>
-      <w:r>
-        <w:rPr>
-          <w:color w:val="FF0000"/>
-        </w:rPr>
-        <w:t xml:space="preserve">            new </w:t>
-      </w:r>
-      <w:proofErr w:type="spellStart"/>
-      <w:proofErr w:type="gramStart"/>
-      <w:r>
-        <w:rPr>
-          <w:color w:val="FF0000"/>
-        </w:rPr>
-        <w:t>XElement</w:t>
-      </w:r>
-      <w:proofErr w:type="spellEnd"/>
-      <w:r>
-        <w:rPr>
-          <w:color w:val="FF0000"/>
-        </w:rPr>
-        <w:t>(</w:t>
-      </w:r>
-      <w:proofErr w:type="gramEnd"/>
-      <w:r>
-        <w:rPr>
-          <w:color w:val="FF0000"/>
-        </w:rPr>
-        <w:t xml:space="preserve">"image", new </w:t>
-      </w:r>
-      <w:proofErr w:type="spellStart"/>
-      <w:r>
-        <w:rPr>
-          <w:color w:val="FF0000"/>
-        </w:rPr>
-        <w:t>XAttribute</w:t>
-      </w:r>
-      <w:proofErr w:type="spellEnd"/>
-      <w:r>
-        <w:rPr>
-          <w:color w:val="FF0000"/>
-        </w:rPr>
-        <w:t xml:space="preserve">("placement", "inline"), new </w:t>
-      </w:r>
-      <w:proofErr w:type="spellStart"/>
-      <w:r>
-        <w:rPr>
-          <w:color w:val="FF0000"/>
-        </w:rPr>
-        <w:t>XAttribute</w:t>
-      </w:r>
-      <w:proofErr w:type="spellEnd"/>
-      <w:r>
-        <w:rPr>
-          <w:color w:val="FF0000"/>
-        </w:rPr>
-        <w:t>("</w:t>
-      </w:r>
-      <w:proofErr w:type="spellStart"/>
-      <w:r>
-        <w:rPr>
-          <w:color w:val="FF0000"/>
-        </w:rPr>
-        <w:t>src</w:t>
-      </w:r>
-      <w:proofErr w:type="spellEnd"/>
-      <w:r>
-        <w:rPr>
-          <w:color w:val="FF0000"/>
-        </w:rPr>
-        <w:t>", "Assets/StoreLogo.png"))</w:t>
-      </w:r>
-    </w:p>
-    <w:p>
-      <w:pPr>
-        <w:pStyle w:val="ppCode"/>
-        <w:rPr>
-          <w:color w:val="FF0000"/>
-        </w:rPr>
-      </w:pPr>
-      <w:r>
-        <w:rPr>
-          <w:color w:val="FF0000"/>
-        </w:rPr>
         <w:t xml:space="preserve">        )</w:t>
       </w:r>
     </w:p>
@@ -9060,7 +9029,6 @@
           <w:noProof/>
           <w:lang w:val="en-GB" w:eastAsia="en-GB"/>
         </w:rPr>
-        <w:lastRenderedPageBreak/>
         <w:drawing>
           <wp:inline distT="0" distB="0" distL="0" distR="0" wp14:anchorId="3733339E" wp14:editId="425015A8">
             <wp:extent cx="2080764" cy="2085154"/>
@@ -9111,27 +9079,14 @@
       <w:r>
         <w:t xml:space="preserve">Figure </w:t>
       </w:r>
-      <w:r>
-        <w:fldChar w:fldCharType="begin"/>
-      </w:r>
-      <w:r>
-        <w:instrText xml:space="preserve"> SEQ Figure \* ARABIC </w:instrText>
-      </w:r>
-      <w:r>
-        <w:fldChar w:fldCharType="separate"/>
-      </w:r>
-      <w:r>
-        <w:rPr>
-          <w:noProof/>
-        </w:rPr>
-        <w:t>11</w:t>
-      </w:r>
-      <w:r>
-        <w:rPr>
-          <w:noProof/>
-        </w:rPr>
-        <w:fldChar w:fldCharType="end"/>
-      </w:r>
+      <w:fldSimple w:instr=" SEQ Figure \* ARABIC ">
+        <w:r>
+          <w:rPr>
+            <w:noProof/>
+          </w:rPr>
+          <w:t>11</w:t>
+        </w:r>
+      </w:fldSimple>
     </w:p>
     <w:p>
       <w:pPr>
@@ -9207,33 +9162,21 @@
       <w:r>
         <w:t xml:space="preserve">Figure </w:t>
       </w:r>
-      <w:r>
-        <w:fldChar w:fldCharType="begin"/>
-      </w:r>
-      <w:r>
-        <w:instrText xml:space="preserve"> SEQ Figure \* ARABIC </w:instrText>
-      </w:r>
-      <w:r>
-        <w:fldChar w:fldCharType="separate"/>
-      </w:r>
-      <w:r>
-        <w:rPr>
-          <w:noProof/>
-        </w:rPr>
-        <w:t>12</w:t>
-      </w:r>
-      <w:r>
-        <w:rPr>
-          <w:noProof/>
-        </w:rPr>
-        <w:fldChar w:fldCharType="end"/>
-      </w:r>
+      <w:fldSimple w:instr=" SEQ Figure \* ARABIC ">
+        <w:r>
+          <w:rPr>
+            <w:noProof/>
+          </w:rPr>
+          <w:t>12</w:t>
+        </w:r>
+      </w:fldSimple>
     </w:p>
     <w:p>
       <w:pPr>
         <w:pStyle w:val="ppFigureCaptionIndent3"/>
       </w:pPr>
       <w:r>
+        <w:lastRenderedPageBreak/>
         <w:t>The large Live Tile has room to display the most content.</w:t>
       </w:r>
     </w:p>
@@ -9284,18 +9227,17 @@
       <w:pPr>
         <w:pStyle w:val="ppTopic"/>
       </w:pPr>
-      <w:bookmarkStart w:id="13" w:name="_Toc431841804"/>
+      <w:bookmarkStart w:id="14" w:name="_Toc431841804"/>
       <w:r>
         <w:t>Exercise 3: Interactive Toast</w:t>
       </w:r>
-      <w:bookmarkEnd w:id="13"/>
+      <w:bookmarkEnd w:id="14"/>
     </w:p>
     <w:p>
       <w:pPr>
         <w:pStyle w:val="ppBodyText"/>
       </w:pPr>
       <w:r>
-        <w:lastRenderedPageBreak/>
         <w:t xml:space="preserve">In addition to adaptive tiles, interactive and adaptive toast are new in Windows 10. Toast notifications can include content, inline images, and actions </w:t>
       </w:r>
       <w:r>
@@ -9356,14 +9298,14 @@
       <w:pPr>
         <w:pStyle w:val="ppProcedureStart"/>
       </w:pPr>
-      <w:bookmarkStart w:id="14" w:name="_Toc431841805"/>
+      <w:bookmarkStart w:id="15" w:name="_Toc431841805"/>
       <w:r>
         <w:t xml:space="preserve">Task 1 – </w:t>
       </w:r>
       <w:r>
         <w:t>Create the toast service</w:t>
       </w:r>
-      <w:bookmarkEnd w:id="14"/>
+      <w:bookmarkEnd w:id="15"/>
     </w:p>
     <w:p>
       <w:pPr>
@@ -9849,6 +9791,7 @@
         <w:rPr>
           <w:color w:val="FF0000"/>
         </w:rPr>
+        <w:lastRenderedPageBreak/>
         <w:t xml:space="preserve">                new </w:t>
       </w:r>
       <w:proofErr w:type="spellStart"/>
@@ -10199,7 +10142,6 @@
         <w:rPr>
           <w:color w:val="FF0000"/>
         </w:rPr>
-        <w:lastRenderedPageBreak/>
         <w:t xml:space="preserve">                    new </w:t>
       </w:r>
       <w:proofErr w:type="spellStart"/>
@@ -10744,6 +10686,7 @@
         <w:pStyle w:val="Step"/>
       </w:pPr>
       <w:r>
+        <w:lastRenderedPageBreak/>
         <w:t xml:space="preserve">Open </w:t>
       </w:r>
       <w:proofErr w:type="spellStart"/>
@@ -10951,7 +10894,6 @@
         <w:pStyle w:val="ppCode"/>
       </w:pPr>
       <w:r>
-        <w:lastRenderedPageBreak/>
         <w:t xml:space="preserve">        &lt;</w:t>
       </w:r>
       <w:proofErr w:type="spellStart"/>
@@ -11573,6 +11515,7 @@
         <w:pStyle w:val="Step"/>
       </w:pPr>
       <w:r>
+        <w:lastRenderedPageBreak/>
         <w:t xml:space="preserve">Build and run your app on the local machine. Use the </w:t>
       </w:r>
       <w:r>
@@ -11603,7 +11546,6 @@
           <w:noProof/>
           <w:lang w:val="en-GB" w:eastAsia="en-GB"/>
         </w:rPr>
-        <w:lastRenderedPageBreak/>
         <w:drawing>
           <wp:inline distT="0" distB="0" distL="0" distR="0" wp14:anchorId="6970FF44" wp14:editId="08BAFCAE">
             <wp:extent cx="5080635" cy="1860232"/>
@@ -11661,27 +11603,14 @@
       <w:r>
         <w:t xml:space="preserve">Figure </w:t>
       </w:r>
-      <w:r>
-        <w:fldChar w:fldCharType="begin"/>
-      </w:r>
-      <w:r>
-        <w:instrText xml:space="preserve"> SEQ Figure \* ARABIC </w:instrText>
-      </w:r>
-      <w:r>
-        <w:fldChar w:fldCharType="separate"/>
-      </w:r>
-      <w:r>
-        <w:rPr>
-          <w:noProof/>
-        </w:rPr>
-        <w:t>13</w:t>
-      </w:r>
-      <w:r>
-        <w:rPr>
-          <w:noProof/>
-        </w:rPr>
-        <w:fldChar w:fldCharType="end"/>
-      </w:r>
+      <w:fldSimple w:instr=" SEQ Figure \* ARABIC ">
+        <w:r>
+          <w:rPr>
+            <w:noProof/>
+          </w:rPr>
+          <w:t>13</w:t>
+        </w:r>
+      </w:fldSimple>
     </w:p>
     <w:p>
       <w:pPr>
@@ -11708,11 +11637,11 @@
       <w:pPr>
         <w:pStyle w:val="ppProcedureStart"/>
       </w:pPr>
-      <w:bookmarkStart w:id="15" w:name="_Toc431841806"/>
+      <w:bookmarkStart w:id="16" w:name="_Toc431841806"/>
       <w:r>
         <w:t>Task 2 – Create the model and helper</w:t>
       </w:r>
-      <w:bookmarkEnd w:id="15"/>
+      <w:bookmarkEnd w:id="16"/>
     </w:p>
     <w:p>
       <w:pPr>
@@ -11968,6 +11897,7 @@
         <w:pStyle w:val="Step"/>
       </w:pPr>
       <w:r>
+        <w:lastRenderedPageBreak/>
         <w:t xml:space="preserve">Open </w:t>
       </w:r>
       <w:proofErr w:type="spellStart"/>
@@ -11987,7 +11917,6 @@
         <w:pStyle w:val="Step"/>
       </w:pPr>
       <w:r>
-        <w:lastRenderedPageBreak/>
         <w:t>Return to your app</w:t>
       </w:r>
       <w:r>
@@ -12203,27 +12132,14 @@
       <w:r>
         <w:t xml:space="preserve">Figure </w:t>
       </w:r>
-      <w:r>
-        <w:fldChar w:fldCharType="begin"/>
-      </w:r>
-      <w:r>
-        <w:instrText xml:space="preserve"> SEQ Figure \* ARABIC </w:instrText>
-      </w:r>
-      <w:r>
-        <w:fldChar w:fldCharType="separate"/>
-      </w:r>
-      <w:r>
-        <w:rPr>
-          <w:noProof/>
-        </w:rPr>
-        <w:t>14</w:t>
-      </w:r>
-      <w:r>
-        <w:rPr>
-          <w:noProof/>
-        </w:rPr>
-        <w:fldChar w:fldCharType="end"/>
-      </w:r>
+      <w:fldSimple w:instr=" SEQ Figure \* ARABIC ">
+        <w:r>
+          <w:rPr>
+            <w:noProof/>
+          </w:rPr>
+          <w:t>14</w:t>
+        </w:r>
+      </w:fldSimple>
     </w:p>
     <w:p>
       <w:pPr>
@@ -12245,7 +12161,7 @@
       <w:pPr>
         <w:pStyle w:val="ppProcedureStart"/>
       </w:pPr>
-      <w:bookmarkStart w:id="16" w:name="_Toc431841807"/>
+      <w:bookmarkStart w:id="17" w:name="_Toc431841807"/>
       <w:r>
         <w:t xml:space="preserve">Task 3 – </w:t>
       </w:r>
@@ -12264,7 +12180,7 @@
       <w:r>
         <w:t>INotifyPropertyChanged</w:t>
       </w:r>
-      <w:bookmarkEnd w:id="16"/>
+      <w:bookmarkEnd w:id="17"/>
       <w:proofErr w:type="spellEnd"/>
     </w:p>
     <w:p>
@@ -12400,6 +12316,7 @@
         <w:pStyle w:val="ppCodeLanguage"/>
       </w:pPr>
       <w:r>
+        <w:lastRenderedPageBreak/>
         <w:t>C#</w:t>
       </w:r>
     </w:p>
@@ -12424,7 +12341,6 @@
         <w:pStyle w:val="ppCode"/>
       </w:pPr>
       <w:r>
-        <w:lastRenderedPageBreak/>
         <w:t xml:space="preserve">using </w:t>
       </w:r>
       <w:proofErr w:type="spellStart"/>
@@ -13378,7 +13294,11 @@
       </w:r>
       <w:proofErr w:type="spellEnd"/>
       <w:r>
-        <w:t xml:space="preserve"> provides generic property-change notifications to clients, which are typically bound to the value that is changing. In this demo, our UI will need to know when the background task triggered by the toast updates the </w:t>
+        <w:t xml:space="preserve"> provides generic property-change notifications to clients, which are typically bound to the value that is changing. In this demo, our UI will need to know when the </w:t>
+      </w:r>
+      <w:r>
+        <w:lastRenderedPageBreak/>
+        <w:t xml:space="preserve">background task triggered by the toast updates the </w:t>
       </w:r>
       <w:proofErr w:type="spellStart"/>
       <w:r>
@@ -13394,11 +13314,7 @@
       </w:r>
       <w:proofErr w:type="spellEnd"/>
       <w:r>
-        <w:t xml:space="preserve">, </w:t>
-      </w:r>
-      <w:r>
-        <w:lastRenderedPageBreak/>
-        <w:t xml:space="preserve">visit </w:t>
+        <w:t xml:space="preserve">, visit </w:t>
       </w:r>
       <w:hyperlink r:id="rId25" w:history="1">
         <w:r>
@@ -14252,6 +14168,7 @@
         <w:pStyle w:val="ppCode"/>
       </w:pPr>
       <w:r>
+        <w:lastRenderedPageBreak/>
         <w:t>{</w:t>
       </w:r>
     </w:p>
@@ -14260,7 +14177,6 @@
         <w:pStyle w:val="ppCode"/>
       </w:pPr>
       <w:r>
-        <w:lastRenderedPageBreak/>
         <w:t xml:space="preserve">    </w:t>
       </w:r>
       <w:proofErr w:type="spellStart"/>
@@ -14416,27 +14332,14 @@
       <w:r>
         <w:t xml:space="preserve">Figure </w:t>
       </w:r>
-      <w:r>
-        <w:fldChar w:fldCharType="begin"/>
-      </w:r>
-      <w:r>
-        <w:instrText xml:space="preserve"> SEQ Figure \* ARABIC </w:instrText>
-      </w:r>
-      <w:r>
-        <w:fldChar w:fldCharType="separate"/>
-      </w:r>
-      <w:r>
-        <w:rPr>
-          <w:noProof/>
-        </w:rPr>
-        <w:t>15</w:t>
-      </w:r>
-      <w:r>
-        <w:rPr>
-          <w:noProof/>
-        </w:rPr>
-        <w:fldChar w:fldCharType="end"/>
-      </w:r>
+      <w:fldSimple w:instr=" SEQ Figure \* ARABIC ">
+        <w:r>
+          <w:rPr>
+            <w:noProof/>
+          </w:rPr>
+          <w:t>15</w:t>
+        </w:r>
+      </w:fldSimple>
     </w:p>
     <w:p>
       <w:pPr>
@@ -14475,11 +14378,11 @@
       <w:pPr>
         <w:pStyle w:val="ppProcedureStart"/>
       </w:pPr>
-      <w:bookmarkStart w:id="17" w:name="_Toc431841808"/>
+      <w:bookmarkStart w:id="18" w:name="_Toc431841808"/>
       <w:r>
         <w:t>Task 4 – Create the background task</w:t>
       </w:r>
-      <w:bookmarkEnd w:id="17"/>
+      <w:bookmarkEnd w:id="18"/>
     </w:p>
     <w:p>
       <w:pPr>
@@ -15822,14 +15725,14 @@
           <w:numId w:val="8"/>
         </w:numPr>
       </w:pPr>
-      <w:bookmarkStart w:id="18" w:name="_Toc431841809"/>
+      <w:bookmarkStart w:id="19" w:name="_Toc431841809"/>
       <w:r>
         <w:t>Task 5</w:t>
       </w:r>
       <w:r>
         <w:t xml:space="preserve"> – Register the background task</w:t>
       </w:r>
-      <w:bookmarkEnd w:id="18"/>
+      <w:bookmarkEnd w:id="19"/>
     </w:p>
     <w:p>
       <w:pPr>
@@ -16053,27 +15956,14 @@
         <w:lastRenderedPageBreak/>
         <w:t xml:space="preserve">Figure </w:t>
       </w:r>
-      <w:r>
-        <w:fldChar w:fldCharType="begin"/>
-      </w:r>
-      <w:r>
-        <w:instrText xml:space="preserve"> SEQ Figure \* ARABIC </w:instrText>
-      </w:r>
-      <w:r>
-        <w:fldChar w:fldCharType="separate"/>
-      </w:r>
-      <w:r>
-        <w:rPr>
-          <w:noProof/>
-        </w:rPr>
-        <w:t>16</w:t>
-      </w:r>
-      <w:r>
-        <w:rPr>
-          <w:noProof/>
-        </w:rPr>
-        <w:fldChar w:fldCharType="end"/>
-      </w:r>
+      <w:fldSimple w:instr=" SEQ Figure \* ARABIC ">
+        <w:r>
+          <w:rPr>
+            <w:noProof/>
+          </w:rPr>
+          <w:t>16</w:t>
+        </w:r>
+      </w:fldSimple>
     </w:p>
     <w:p>
       <w:pPr>
@@ -16917,8 +16807,6 @@
         <w:ind w:left="720"/>
         <w:outlineLvl w:val="9"/>
       </w:pPr>
-      <w:bookmarkStart w:id="19" w:name="_GoBack"/>
-      <w:bookmarkEnd w:id="19"/>
       <w:r>
         <w:rPr>
           <w:noProof/>
@@ -16981,27 +16869,14 @@
       <w:r>
         <w:t xml:space="preserve">Figure </w:t>
       </w:r>
-      <w:r>
-        <w:fldChar w:fldCharType="begin"/>
-      </w:r>
-      <w:r>
-        <w:instrText xml:space="preserve"> SEQ Figure \* ARABIC </w:instrText>
-      </w:r>
-      <w:r>
-        <w:fldChar w:fldCharType="separate"/>
-      </w:r>
-      <w:r>
-        <w:rPr>
-          <w:noProof/>
-        </w:rPr>
-        <w:t>17</w:t>
-      </w:r>
-      <w:r>
-        <w:rPr>
-          <w:noProof/>
-        </w:rPr>
-        <w:fldChar w:fldCharType="end"/>
-      </w:r>
+      <w:fldSimple w:instr=" SEQ Figure \* ARABIC ">
+        <w:r>
+          <w:rPr>
+            <w:noProof/>
+          </w:rPr>
+          <w:t>17</w:t>
+        </w:r>
+      </w:fldSimple>
     </w:p>
     <w:p>
       <w:pPr>
@@ -17162,7 +17037,7 @@
           <w:rPr>
             <w:noProof/>
           </w:rPr>
-          <w:t>29</w:t>
+          <w:t>8</w:t>
         </w:r>
         <w:r>
           <w:rPr>
@@ -20061,6 +19936,7 @@
   </w:compat>
   <w:rsids>
     <w:rsidRoot w:val="005B03DA"/>
+    <w:rsid w:val="000B056F"/>
     <w:rsid w:val="00143E44"/>
     <w:rsid w:val="001444DC"/>
     <w:rsid w:val="002A4CA6"/>

</xml_diff>